<commit_message>
Improved characters test case
</commit_message>
<xml_diff>
--- a/src/test/resources/testCases/characters.docx
+++ b/src/test/resources/testCases/characters.docx
@@ -64,7 +64,12 @@
         <w:t>◄</w:t>
       </w:r>
       <w:r>
-        <w:t xml:space="preserve"> Ă ă 0 1 2 3 4 5 6 7 8 9 Ǖ ǖ Ꞁ ¤ Ð ¢ </w:t>
+        <w:t xml:space="preserve"> Ă ă 0 1 2 3 4 5 6 7 8</w:t>
+      </w:r>
+    </w:p>
+    <w:p>
+      <w:r>
+        <w:t xml:space="preserve">9 Ǖ ǖ Ꞁ ¤ Ð ¢ </w:t>
       </w:r>
       <w:r>
         <w:rPr>
@@ -136,7 +141,12 @@
         <w:t>⅊</w:t>
       </w:r>
       <w:r>
-        <w:t xml:space="preserve"> ⚌ ⚍ ⚎ ⚏ ⚭ ⚮ ⌀ ⏑ ⏒ ⏓ ⏔ ⏕ ⏖ ⏗ ⏘ ⏙ </w:t>
+        <w:t xml:space="preserve"> ⚌ ⚍ ⚎ ⚏</w:t>
+      </w:r>
+    </w:p>
+    <w:p>
+      <w:r>
+        <w:t xml:space="preserve">⚭ ⚮ ⌀ ⏑ ⏒ ⏓ ⏔ ⏕ ⏖ ⏗ ⏘ ⏙ </w:t>
       </w:r>
       <w:r>
         <w:rPr>
@@ -163,7 +173,17 @@
         <w:t>⏦</w:t>
       </w:r>
       <w:r>
-        <w:t xml:space="preserve"> ᶀ ᶁ ᶂ ᶃ ᶄ ᶆ ᶇ ᶈ ᶉ ᶊ ᶋ ᶌ ᶍ ᶎ ᶏ ᶐ ᶑ ᶒ ᶓ ᶔ ᶕ ᶖ ᶗ ᶘ ᶙ ᶚ ᶸ ᵯ ᵰ ᵴ ᵶ ᵹ ᵼ ᵽ ᵾ ᵿ </w:t>
+        <w:t xml:space="preserve"> ᶀ ᶁ ᶂ ᶃ ᶄ</w:t>
+      </w:r>
+    </w:p>
+    <w:p>
+      <w:r>
+        <w:t>ᶆ ᶇ ᶈ ᶉ ᶊ ᶋ ᶌ ᶍ ᶎ ᶏ ᶐ ᶑ ᶒ ᶓ ᶔ ᶕ ᶖ ᶗ ᶘ ᶙ</w:t>
+      </w:r>
+    </w:p>
+    <w:p>
+      <w:r>
+        <w:t xml:space="preserve">ᶚ ᶸ ᵯ ᵰ ᵴ ᵶ ᵹ ᵼ ᵽ ᵾ ᵿ </w:t>
       </w:r>
       <w:r>
         <w:rPr>
@@ -199,7 +219,12 @@
         <w:t>⸝</w:t>
       </w:r>
       <w:r>
-        <w:t xml:space="preserve"> ¶  ¥ £ ⅕ ⅙ ⅛ ⅔ ⅖ ⅗ ⅘ ⅜ ⅚ ⅐ ⅝ ↉ ⅓ ⅑ ⅒ ⅞ </w:t>
+        <w:t xml:space="preserve"> ¶  ¥ £ ⅕ ⅙</w:t>
+      </w:r>
+    </w:p>
+    <w:p>
+      <w:r>
+        <w:t xml:space="preserve">⅛ ⅔ ⅖ ⅗ ⅘ ⅜ ⅚ ⅐ ⅝ ↉ ⅓ ⅑ ⅒ ⅞ </w:t>
       </w:r>
       <w:r>
         <w:rPr>
@@ -235,8 +260,34 @@
         <w:t>↓</w:t>
       </w:r>
       <w:r>
-        <w:t xml:space="preserve"> ↔ ↕ ↖ ↗ ↘ ↙ ↚ ↛ ↜ ↝ ↞ ↟ ↠ ↡ ↢ ↣ ↤ ↥ ↦ ↧ ↨ ↩ ↪ ↫ ↬ ↭ ↮ ↯ ↰ ↱ ↲ ↳ ↴ ↵ ↶ ↷ ↸ ↹ ↺ ↻ ↼ ↽ ↾ ↿ ⇀ ⇁ ⇂ ⇃ ⇄ ⇅ ⇆ ⇇ ⇈ ⇉ ⇊ ⇋ ⇌ ⇍ ⇎ ⇏ ⇐ ⇑ </w:t>
-      </w:r>
+        <w:t xml:space="preserve"> ↔ ↕</w:t>
+      </w:r>
+    </w:p>
+    <w:p>
+      <w:r>
+        <w:t>↖ ↗ ↘ ↙ ↚</w:t>
+      </w:r>
+      <w:r>
+        <w:t xml:space="preserve"> ↛ ↜ ↝ ↞ ↟ ↠ ↡ ↢ ↣ ↤ ↥ ↦ ↧ ↨ ↩</w:t>
+      </w:r>
+    </w:p>
+    <w:p>
+      <w:r>
+        <w:t>↪ ↫ ↬ ↭ ↮</w:t>
+      </w:r>
+      <w:r>
+        <w:t xml:space="preserve"> ↯ ↰ ↱ ↲ ↳ ↴ ↵ ↶ ↷ ↸ ↹ ↺ ↻ ↼ ↽</w:t>
+      </w:r>
+    </w:p>
+    <w:p>
+      <w:r>
+        <w:t>↾ ↿ ⇀ ⇁ ⇂</w:t>
+      </w:r>
+      <w:r>
+        <w:t xml:space="preserve"> ⇃ ⇄ ⇅ ⇆ ⇇ ⇈ ⇉ ⇊ ⇋ ⇌ ⇍ ⇎ ⇏ ⇐ ⇑</w:t>
+      </w:r>
+    </w:p>
+    <w:p>
       <w:r>
         <w:rPr>
           <w:rFonts w:hint="eastAsia"/>
@@ -253,7 +304,58 @@
         <w:t>⇔</w:t>
       </w:r>
       <w:r>
-        <w:t xml:space="preserve"> ⇕ ⇖ ⇗ ⇘ ⇙ ⇚ ⇛ ⇜ ⇝ ⇞ ⇟ ⇠ ⇡ ⇢ ⇣ ⇤ ⇥ ⇦ ⇨ ⇩ ⇪ ⇧ ⇫ ⇬ ⇭ ⇮ ⇯ ⇰ ⇱ ⇲ ⇳ ⇴ ⇵ ⇶ ⇷ ⇸ ⇹ ⇺ ⇻ ⇼ ⇽ ⇾ ⇿ ⟰ ⟱ ⟲ ⟳ ⟴ ⟵ ⟶ ⟷ ⟸ ⟹ ⟺ ⟻ ⟼ ⟽ ⟾ ⟿ ⤀ ⤁ ⤂ ⤃ ⤄ ⤅ ⤆ ⤇ ⤈ ⤉ ⤊ ⤋ ⤌ ⤍ ⤎ ⤏ ⤐ ⤑ ⤒ ⤓ ⤔ ⤕ ⤖ ⤗ ⤘ ⤙ ⤚ ⤛ ⤜ ⤝ ⤞ ⤟ ⤠ ⤡ ⤢ ⤣ ⤤ ⤥ ⤦ ⤧ ⤨ ⤩ ⤪ ⤫ ⤬ ⤭ ⤮ ⤯ ⤰ ⤱ ⤲ ⤳ ⤴ ⤵ ⤶ ⤷ ⤸ ⤹ ⤺ ⤻ ⤼ ⤽ ⤾ ⤿ ⥀ ⥁ ⥂ ⥃ ⥄ ⥅ ⥆ ⥇ ⥈ ⥉ ⥊ ⥋ ⥌ ⥍ ⥎ ⥏ ⥐ ⥑ ⥒ ⥓ ⥔ ⥕ ⥖ ⥗ ⥘ ⥙ ⥚ ⥛ ⥜ ⥝ ⥞ ⥟ ⥠ ⥡ ⥢ ⥣ ⥤ ⥥ ⥦ ⥧ ⥨ ⥩ ⥪ ⥫ ⥬ ⥭ ⥮ ⥯ ⥰ ⥱ ⥲ ⥳ ⥴ ⥵ ⥶ ⥷ ⥸ ⥹ ⥺ ⥻ ⥼ ⥽ ⥾ ⥿ </w:t>
+        <w:t xml:space="preserve"> ⇕ ⇖</w:t>
+      </w:r>
+      <w:r>
+        <w:t xml:space="preserve"> ⇗ ⇘ ⇙ ⇚ ⇛ ⇜ ⇝ ⇞ ⇟ ⇠ ⇡ ⇢ ⇣ ⇤ ⇥</w:t>
+      </w:r>
+    </w:p>
+    <w:p>
+      <w:r>
+        <w:t>⇦ ⇨ ⇩ ⇪ ⇧</w:t>
+      </w:r>
+      <w:r>
+        <w:t xml:space="preserve"> ⇫ ⇬ ⇭ ⇮ ⇯ ⇰ ⇱ ⇲ ⇳ ⇴ ⇵ ⇶ ⇷ ⇸ ⇹</w:t>
+      </w:r>
+    </w:p>
+    <w:p>
+      <w:r>
+        <w:t>⇺ ⇻ ⇼ ⇽ ⇾ ⇿ ⟰ ⟱ ⟲ ⟳ ⟴ ⟵ ⟶ ⟷ ⟸ ⟹ ⟺ ⟻ ⟼ ⟽</w:t>
+      </w:r>
+    </w:p>
+    <w:p>
+      <w:r>
+        <w:t>⟾ ⟿ ⤀ ⤁ ⤂ ⤃ ⤄ ⤅ ⤆ ⤇ ⤈ ⤉ ⤊ ⤋ ⤌ ⤍ ⤎ ⤏ ⤐ ⤑</w:t>
+      </w:r>
+    </w:p>
+    <w:p>
+      <w:r>
+        <w:t>⤒ ⤓ ⤔ ⤕ ⤖ ⤗ ⤘ ⤙ ⤚ ⤛ ⤜ ⤝ ⤞ ⤟ ⤠ ⤡ ⤢ ⤣ ⤤ ⤥</w:t>
+      </w:r>
+    </w:p>
+    <w:p>
+      <w:r>
+        <w:t>⤦ ⤧ ⤨ ⤩ ⤪ ⤫ ⤬ ⤭ ⤮ ⤯ ⤰ ⤱ ⤲ ⤳ ⤴ ⤵ ⤶ ⤷ ⤸ ⤹</w:t>
+      </w:r>
+    </w:p>
+    <w:p>
+      <w:r>
+        <w:t>⤺ ⤻ ⤼ ⤽ ⤾ ⤿ ⥀ ⥁ ⥂ ⥃ ⥄ ⥅ ⥆ ⥇ ⥈ ⥉ ⥊ ⥋ ⥌ ⥍</w:t>
+      </w:r>
+    </w:p>
+    <w:p>
+      <w:r>
+        <w:t>⥎ ⥏ ⥐ ⥑ ⥒ ⥓ ⥔ ⥕ ⥖ ⥗ ⥘ ⥙ ⥚ ⥛ ⥜ ⥝ ⥞ ⥟ ⥠ ⥡</w:t>
+      </w:r>
+    </w:p>
+    <w:p>
+      <w:r>
+        <w:t>⥢ ⥣ ⥤ ⥥ ⥦ ⥧ ⥨ ⥩ ⥪ ⥫ ⥬ ⥭ ⥮ ⥯ ⥰ ⥱ ⥲ ⥳ ⥴ ⥵</w:t>
+      </w:r>
+    </w:p>
+    <w:p>
+      <w:r>
+        <w:t xml:space="preserve">⥶ ⥷ ⥸ ⥹ ⥺ ⥻ ⥼ ⥽ ⥾ ⥿ </w:t>
       </w:r>
       <w:r>
         <w:rPr>
@@ -342,9 +444,8 @@
         </w:rPr>
         <w:t>➞</w:t>
       </w:r>
-      <w:r>
-        <w:t xml:space="preserve"> </w:t>
-      </w:r>
+    </w:p>
+    <w:p>
       <w:r>
         <w:rPr>
           <w:rFonts w:ascii="Menlo Regular" w:hAnsi="Menlo Regular" w:cs="Menlo Regular"/>
@@ -522,9 +623,8 @@
         </w:rPr>
         <w:t>➲</w:t>
       </w:r>
-      <w:r>
-        <w:t xml:space="preserve"> </w:t>
-      </w:r>
+    </w:p>
+    <w:p>
       <w:r>
         <w:rPr>
           <w:rFonts w:ascii="Menlo Regular" w:hAnsi="Menlo Regular" w:cs="Menlo Regular"/>
@@ -631,7 +731,12 @@
         <w:t>➾</w:t>
       </w:r>
       <w:r>
-        <w:t xml:space="preserve"> ⬀ ⬁ ⬂ ⬃ ⬄ ⬅ ⬆ ⬇ ⬈ ⬉ ⬊ ⬋ ⬌ ⬍ ⬎ ⬏ ⬐ ⬑ </w:t>
+        <w:t xml:space="preserve"> ⬀ ⬁ ⬂ ⬃ ⬄ ⬅ ⬆ ⬇</w:t>
+      </w:r>
+    </w:p>
+    <w:p>
+      <w:r>
+        <w:t xml:space="preserve">⬈ ⬉ ⬊ ⬋ ⬌ ⬍ ⬎ ⬏ ⬐ ⬑ </w:t>
       </w:r>
       <w:r>
         <w:rPr>
@@ -649,7 +754,12 @@
         <w:t>☈</w:t>
       </w:r>
       <w:r>
-        <w:t xml:space="preserve"> ⏎ ⍃ ⍄ ⍅ ⍆ ⍇ ⍈ ⍐ ⍗ ⍌ ⍓ ⍍ ⍔ ⍏ ⍖ </w:t>
+        <w:t xml:space="preserve"> ⏎ ⍃ ⍄ ⍅ ⍆ ⍇ ⍈ ⍐</w:t>
+      </w:r>
+    </w:p>
+    <w:p>
+      <w:r>
+        <w:t xml:space="preserve">⍗ ⍌ ⍓ ⍍ ⍔ ⍏ ⍖ </w:t>
       </w:r>
       <w:r>
         <w:rPr>
@@ -702,9 +812,8 @@
         </w:rPr>
         <w:t>⚋</w:t>
       </w:r>
-      <w:r>
-        <w:t xml:space="preserve"> </w:t>
-      </w:r>
+    </w:p>
+    <w:p>
       <w:r>
         <w:rPr>
           <w:rFonts w:ascii="Menlo Regular" w:hAnsi="Menlo Regular" w:cs="Menlo Regular"/>
@@ -739,7 +848,44 @@
         <w:t>⌮</w:t>
       </w:r>
       <w:r>
-        <w:t xml:space="preserve"> ⌖ ⌰ ⌱ ⌲ ⌳ ⌴ ⌵ ⌶ ⌷ ⌸ ⌹ ⌺ ⌻ ⌼ ⍯ ⍰ ⌽ ⌾ ⌿ ⍀ ⍁ ⍂ ⍉ ⍊ ⍋ ⍎ ⍏ ⍑ ⍒ ⍕ ⍖ ⍘ ⍙ ⍚ ⍛ ⍜ ⍝ ⍞ ⍠ ⍟ ⍡ ⍢ ⍣ ⍤ ⍥ ⍨ ⍩ ⍦ ⍧ ⍬ ⍿ ⍪ ⍮ ⍫ ⍱ ⍲ ⍭ ⍳ ⍴ ⍵ ⍶ ⍷ ⍸ ⍹ ⍺ ⍼ ⍽ ⍾ ⎀ ⎁ ⎂ ⎃ ⎄ ⎅ ⎆ ⎉ ⎊ ⎋ ⎍ ⎎ ⎏ ⎐ ⎑ ⎒ ⎓ ⎔ ⎕ </w:t>
+        <w:t xml:space="preserve"> ⌖ ⌰ ⌱</w:t>
+      </w:r>
+    </w:p>
+    <w:p>
+      <w:r>
+        <w:t>⌲ ⌳ ⌴ ⌵ ⌶</w:t>
+      </w:r>
+      <w:r>
+        <w:t xml:space="preserve"> ⌷ ⌸ ⌹ ⌺ ⌻ ⌼ ⍯ ⍰ ⌽ ⌾ ⌿ ⍀ ⍁ ⍂ ⍉</w:t>
+      </w:r>
+    </w:p>
+    <w:p>
+      <w:r>
+        <w:t>⍊ ⍋ ⍎ ⍏ ⍑</w:t>
+      </w:r>
+      <w:r>
+        <w:t xml:space="preserve"> ⍒ ⍕ ⍖ ⍘ ⍙ ⍚ ⍛ ⍜ ⍝ ⍞ ⍠ ⍟ ⍡ ⍢ ⍣</w:t>
+      </w:r>
+    </w:p>
+    <w:p>
+      <w:r>
+        <w:t>⍤ ⍥ ⍨ ⍩ ⍦</w:t>
+      </w:r>
+      <w:r>
+        <w:t xml:space="preserve"> ⍧ ⍬ ⍿ ⍪ ⍮ ⍫ ⍱ ⍲ ⍭ ⍳ ⍴ ⍵ ⍶ ⍷ ⍸</w:t>
+      </w:r>
+    </w:p>
+    <w:p>
+      <w:r>
+        <w:t>⍹ ⍺ ⍼ ⍽ ⍾ ⎀</w:t>
+      </w:r>
+      <w:r>
+        <w:t xml:space="preserve"> ⎁ ⎂ ⎃ ⎄ ⎅ ⎆ ⎉ ⎊ ⎋ ⎍ ⎎ ⎏ ⎐ ⎑ ⎒</w:t>
+      </w:r>
+    </w:p>
+    <w:p>
+      <w:r>
+        <w:t xml:space="preserve">⎓ ⎔ ⎕ </w:t>
       </w:r>
       <w:r>
         <w:rPr>
@@ -811,7 +957,12 @@
         <w:t>⎶</w:t>
       </w:r>
       <w:r>
-        <w:t xml:space="preserve"> ⎸ ⎹ ⎺ ⎻ ⎼ ⎽ ⎾ ⎿ ⏀ ⏁ ⏂ ⏃ ⏄ ⏅ ⏆ ⏇ ⏈ ⏉ ⏉ ⏋ ⏌ ⏍ </w:t>
+        <w:t xml:space="preserve"> ⎸ ⎹ ⎺ ⎻ ⎼ ⎽ ⎾</w:t>
+      </w:r>
+    </w:p>
+    <w:p>
+      <w:r>
+        <w:t xml:space="preserve">⎿ ⏀ ⏁ ⏂ ⏃ ⏄ ⏅ ⏆ ⏇ ⏈ ⏉ ⏉ ⏋ ⏌ ⏍ </w:t>
       </w:r>
       <w:r>
         <w:rPr>
@@ -837,9 +988,8 @@
         </w:rPr>
         <w:t>Ⓝ</w:t>
       </w:r>
-      <w:r>
-        <w:t xml:space="preserve"> </w:t>
-      </w:r>
+    </w:p>
+    <w:p>
       <w:r>
         <w:rPr>
           <w:rFonts w:ascii="Lucida Sans Unicode" w:hAnsi="Lucida Sans Unicode" w:cs="Lucida Sans Unicode"/>
@@ -874,7 +1024,12 @@
         <w:t>❞</w:t>
       </w:r>
       <w:r>
-        <w:t xml:space="preserve"> £ ¥ € $ ¢ ¬ ¶ @ § ® © ™ ° × π ± </w:t>
+        <w:t xml:space="preserve"> £ ¥ € $</w:t>
+      </w:r>
+    </w:p>
+    <w:p>
+      <w:r>
+        <w:t xml:space="preserve">¢ ¬ ¶ @ § ® © ™ ° × π ± </w:t>
       </w:r>
       <w:r>
         <w:rPr>
@@ -900,8 +1055,10 @@
         </w:rPr>
         <w:t>≠</w:t>
       </w:r>
-      <w:r>
-        <w:t xml:space="preserve"> ¹ ² ³ ½ ¼ ¾ </w:t>
+    </w:p>
+    <w:p>
+      <w:r>
+        <w:t xml:space="preserve">¹ ² ³ ½ ¼ ¾ </w:t>
       </w:r>
       <w:r>
         <w:rPr>
@@ -910,15 +1067,12 @@
         <w:t>‐</w:t>
       </w:r>
       <w:r>
-        <w:t xml:space="preserve"> – — | ⁄ \ </w:t>
-      </w:r>
-      <w:proofErr w:type="gramStart"/>
-      <w:r>
-        <w:t>[ ]</w:t>
-      </w:r>
-      <w:proofErr w:type="gramEnd"/>
-      <w:r>
-        <w:t xml:space="preserve"> { } † ‡ … · • </w:t>
+        <w:t xml:space="preserve"> – — | ⁄ \ [ ] { } † ‡ … ·</w:t>
+      </w:r>
+    </w:p>
+    <w:p>
+      <w:r>
+        <w:t xml:space="preserve">• </w:t>
       </w:r>
       <w:r>
         <w:rPr>
@@ -1025,9 +1179,8 @@
         </w:rPr>
         <w:t>☞</w:t>
       </w:r>
-      <w:r>
-        <w:t xml:space="preserve"> </w:t>
-      </w:r>
+    </w:p>
+    <w:p>
       <w:r>
         <w:rPr>
           <w:rFonts w:ascii="Menlo Regular" w:hAnsi="Menlo Regular" w:cs="Menlo Regular"/>
@@ -1196,9 +1349,8 @@
         </w:rPr>
         <w:t>♣</w:t>
       </w:r>
-      <w:r>
-        <w:t xml:space="preserve"> </w:t>
-      </w:r>
+    </w:p>
+    <w:p>
       <w:r>
         <w:rPr>
           <w:rFonts w:ascii="Times New Roman" w:hAnsi="Times New Roman" w:cs="Times New Roman"/>
@@ -1251,7 +1403,20 @@
         <w:t>♂</w:t>
       </w:r>
       <w:r>
-        <w:t xml:space="preserve"> α ß Á á À à Å å Ä ä Æ æ Ç ç É é È è Ê ê Í í Ì ì Î î Ñ ñ Ó ó Ò ò Ô ô Ö ö Ø ø Ú ú Ù ù Ü ü Ž ž ₳ </w:t>
+        <w:t xml:space="preserve"> α ß Á á À à Å å Ä ä Æ æ Ç ç É</w:t>
+      </w:r>
+    </w:p>
+    <w:p>
+      <w:r>
+        <w:t>é È è Ê ê Í í</w:t>
+      </w:r>
+      <w:r>
+        <w:t xml:space="preserve"> Ì ì Î î Ñ ñ Ó ó Ò ò Ô ô Ö</w:t>
+      </w:r>
+    </w:p>
+    <w:p>
+      <w:r>
+        <w:t xml:space="preserve">ö Ø ø Ú ú Ù ù Ü ü Ž ž ₳ </w:t>
       </w:r>
       <w:r>
         <w:rPr>
@@ -1269,8 +1434,10 @@
         <w:t>￠</w:t>
       </w:r>
       <w:r>
-        <w:t xml:space="preserve"> € ₡ ¢ ₢ ₵ ₫ </w:t>
-      </w:r>
+        <w:t xml:space="preserve"> € ₡ ¢ ₢ ₵ ₫</w:t>
+      </w:r>
+    </w:p>
+    <w:p>
       <w:r>
         <w:rPr>
           <w:rFonts w:hint="eastAsia"/>
@@ -1305,8 +1472,10 @@
         <w:t>￥</w:t>
       </w:r>
       <w:r>
-        <w:t xml:space="preserve"> ₴ ₰ ¤ </w:t>
-      </w:r>
+        <w:t xml:space="preserve"> ₴ ₰ ¤</w:t>
+      </w:r>
+    </w:p>
+    <w:p>
       <w:r>
         <w:rPr>
           <w:rFonts w:ascii="Khmer Sangam MN" w:hAnsi="Khmer Sangam MN" w:cs="Khmer Sangam MN"/>
@@ -1368,8 +1537,27 @@
         <w:t>৳</w:t>
       </w:r>
       <w:r>
-        <w:t xml:space="preserve"> ~ ƻ Ƽ ƽ ¹ ¸ ¬ ¨ ɂ ǁ ¯ Ɂ ǂ ¡ ´ ° ꟾ ¦ } { | . , · ] ) [ / _ \ ¿ º § " * - + ( ! &amp; % $ ¼ ¾ ½ ¶ © ® @ </w:t>
-      </w:r>
+        <w:t xml:space="preserve"> ~ ƻ Ƽ ƽ ¹ ¸ ¬ ¨ ɂ</w:t>
+      </w:r>
+    </w:p>
+    <w:p>
+      <w:r>
+        <w:lastRenderedPageBreak/>
+        <w:t xml:space="preserve">ǁ ¯ Ɂ ǂ </w:t>
+      </w:r>
+      <w:r>
+        <w:t>¡ ´ ° ꟾ ¦ } { | . , · ] ) [ / _</w:t>
+      </w:r>
+    </w:p>
+    <w:p>
+      <w:r>
+        <w:t xml:space="preserve">\ ¿ º § </w:t>
+      </w:r>
+      <w:r>
+        <w:t>" * - + ( ! &amp; % $ ¼ ¾ ½ ¶ © ® @</w:t>
+      </w:r>
+    </w:p>
+    <w:p>
       <w:r>
         <w:rPr>
           <w:rFonts w:ascii="Menlo Regular" w:hAnsi="Menlo Regular" w:cs="Menlo Regular"/>
@@ -1377,15 +1565,7 @@
         <w:t>ẟ</w:t>
       </w:r>
       <w:r>
-        <w:t xml:space="preserve"> Ɀ ` Ȿ ^ ꜠ ꜡ ỻ ' </w:t>
-      </w:r>
-      <w:proofErr w:type="gramStart"/>
-      <w:r>
-        <w:t>= :</w:t>
-      </w:r>
-      <w:proofErr w:type="gramEnd"/>
-      <w:r>
-        <w:t xml:space="preserve"> ; &lt; </w:t>
+        <w:t xml:space="preserve"> Ɀ ` Ȿ ^ ꜠ ꜡ ỻ ' = : ; &lt; </w:t>
       </w:r>
       <w:r>
         <w:rPr>
@@ -1430,7 +1610,12 @@
         <w:t>꞉</w:t>
       </w:r>
       <w:r>
-        <w:t xml:space="preserve"> &gt; ? ÷ </w:t>
+        <w:t xml:space="preserve"> &gt;</w:t>
+      </w:r>
+    </w:p>
+    <w:p>
+      <w:r>
+        <w:t xml:space="preserve">? ÷ </w:t>
       </w:r>
       <w:r>
         <w:rPr>
@@ -1519,8 +1704,10 @@
         </w:rPr>
         <w:t>ⱹ</w:t>
       </w:r>
-      <w:r>
-        <w:t xml:space="preserve"> ⱷ ⱶ Ⱶ ⱴ </w:t>
+    </w:p>
+    <w:p>
+      <w:r>
+        <w:t xml:space="preserve">ⱷ ⱶ Ⱶ ⱴ </w:t>
       </w:r>
       <w:r>
         <w:rPr>
@@ -1529,15 +1716,20 @@
         <w:t>ⱱ</w:t>
       </w:r>
       <w:r>
-        <w:t xml:space="preserve"> Ɒ ⱦ ȶ ȴ ȣ Ȣ ȡ ȝ Ȝ ț ȋ Ȋ ȉ Ȉ ǯ </w:t>
-      </w:r>
-      <w:proofErr w:type="gramStart"/>
-      <w:r>
-        <w:t>Ǯ ǃ</w:t>
-      </w:r>
-      <w:proofErr w:type="gramEnd"/>
-      <w:r>
-        <w:t xml:space="preserve"> ǀ ƿ ƾ ƺ ƹ Ƹ Ʒ Ʋ ư ƪ ƣ Ƣ Ɵ ƛ Ɩ ƕ ƍ ſ ỽ </w:t>
+        <w:t xml:space="preserve"> Ɒ ⱦ ȶ ȴ ȣ Ȣ ȡ ȝ Ȝ ț ȋ Ȋ ȉ Ȉ ǯ</w:t>
+      </w:r>
+    </w:p>
+    <w:p>
+      <w:r>
+        <w:t>Ǯ ǃ ǀ ƿ ƾ</w:t>
+      </w:r>
+      <w:r>
+        <w:t xml:space="preserve"> ƺ ƹ Ƹ Ʒ Ʋ ư ƪ ƣ Ƣ Ɵ ƛ Ɩ ƕ ƍ ſ</w:t>
+      </w:r>
+    </w:p>
+    <w:p>
+      <w:r>
+        <w:t xml:space="preserve">ỽ </w:t>
       </w:r>
       <w:r>
         <w:rPr>
@@ -1707,9 +1899,8 @@
         </w:rPr>
         <w:t>⸒</w:t>
       </w:r>
-      <w:r>
-        <w:t xml:space="preserve"> </w:t>
-      </w:r>
+    </w:p>
+    <w:p>
       <w:r>
         <w:rPr>
           <w:rFonts w:ascii=".Helvetica Neue Desk UI" w:hAnsi=".Helvetica Neue Desk UI" w:cs=".Helvetica Neue Desk UI"/>
@@ -1887,9 +2078,8 @@
         </w:rPr>
         <w:t>▸</w:t>
       </w:r>
-      <w:r>
-        <w:t xml:space="preserve"> </w:t>
-      </w:r>
+    </w:p>
+    <w:p>
       <w:r>
         <w:rPr>
           <w:rFonts w:ascii="Menlo Regular" w:hAnsi="Menlo Regular" w:cs="Menlo Regular"/>
@@ -2014,8 +2204,10 @@
         <w:t>◮</w:t>
       </w:r>
       <w:r>
-        <w:t xml:space="preserve"> ⧩ ⧨ ⌔ ⟐ </w:t>
-      </w:r>
+        <w:t xml:space="preserve"> ⧩ ⧨ ⌔ ⟐</w:t>
+      </w:r>
+    </w:p>
+    <w:p>
       <w:r>
         <w:rPr>
           <w:rFonts w:hint="eastAsia"/>
@@ -2157,9 +2349,8 @@
         </w:rPr>
         <w:t>◾</w:t>
       </w:r>
-      <w:r>
-        <w:t xml:space="preserve"> </w:t>
-      </w:r>
+    </w:p>
+    <w:p>
       <w:r>
         <w:rPr>
           <w:rFonts w:ascii="Menlo Regular" w:hAnsi="Menlo Regular" w:cs="Menlo Regular"/>
@@ -2319,9 +2510,8 @@
         </w:rPr>
         <w:t>❚</w:t>
       </w:r>
-      <w:r>
-        <w:t xml:space="preserve"> </w:t>
-      </w:r>
+    </w:p>
+    <w:p>
       <w:r>
         <w:rPr>
           <w:rFonts w:ascii="Times New Roman" w:hAnsi="Times New Roman" w:cs="Times New Roman"/>
@@ -2481,9 +2671,8 @@
         </w:rPr>
         <w:t>▱</w:t>
       </w:r>
-      <w:r>
-        <w:t xml:space="preserve"> </w:t>
-      </w:r>
+    </w:p>
+    <w:p>
       <w:r>
         <w:rPr>
           <w:rFonts w:ascii="Menlo Regular" w:hAnsi="Menlo Regular" w:cs="Menlo Regular"/>
@@ -2625,9 +2814,8 @@
         </w:rPr>
         <w:t>◨</w:t>
       </w:r>
-      <w:r>
-        <w:t xml:space="preserve"> </w:t>
-      </w:r>
+    </w:p>
+    <w:p>
       <w:r>
         <w:rPr>
           <w:rFonts w:ascii="Menlo Regular" w:hAnsi="Menlo Regular" w:cs="Menlo Regular"/>
@@ -2743,7 +2931,12 @@
         <w:t>◫</w:t>
       </w:r>
       <w:r>
-        <w:t xml:space="preserve"> ⧇ ⧅ ⧄ ⍁ ⍂ ⟡ ⧉ </w:t>
+        <w:t xml:space="preserve"> ⧇ ⧅ ⧄ ⍁ ⍂ ⟡</w:t>
+      </w:r>
+    </w:p>
+    <w:p>
+      <w:r>
+        <w:t xml:space="preserve">⧉ </w:t>
       </w:r>
       <w:r>
         <w:rPr>
@@ -2815,8 +3008,10 @@
         <w:t>⚫</w:t>
       </w:r>
       <w:r>
-        <w:t xml:space="preserve"> ⦁ </w:t>
-      </w:r>
+        <w:t xml:space="preserve"> ⦁</w:t>
+      </w:r>
+    </w:p>
+    <w:p>
       <w:r>
         <w:rPr>
           <w:rFonts w:ascii="Menlo Regular" w:hAnsi="Menlo Regular" w:cs="Menlo Regular"/>
@@ -2922,8 +3117,10 @@
         </w:rPr>
         <w:t>❩</w:t>
       </w:r>
-      <w:r>
-        <w:t xml:space="preserve"> ⸨ ⸩ </w:t>
+    </w:p>
+    <w:p>
+      <w:r>
+        <w:t xml:space="preserve">⸨ ⸩ </w:t>
       </w:r>
       <w:r>
         <w:rPr>
@@ -3048,9 +3245,8 @@
         </w:rPr>
         <w:t>◛</w:t>
       </w:r>
-      <w:r>
-        <w:t xml:space="preserve"> </w:t>
-      </w:r>
+    </w:p>
+    <w:p>
       <w:r>
         <w:rPr>
           <w:rFonts w:ascii="Menlo Regular" w:hAnsi="Menlo Regular" w:cs="Menlo Regular"/>
@@ -3184,7 +3380,12 @@
         <w:t>╲</w:t>
       </w:r>
       <w:r>
-        <w:t xml:space="preserve"> ⧸ ⧹ ⌓ </w:t>
+        <w:t xml:space="preserve"> ⧸</w:t>
+      </w:r>
+    </w:p>
+    <w:p>
+      <w:r>
+        <w:t xml:space="preserve">⧹ ⌓ </w:t>
       </w:r>
       <w:r>
         <w:rPr>
@@ -3291,8 +3492,10 @@
         </w:rPr>
         <w:t>‑</w:t>
       </w:r>
-      <w:r>
-        <w:t xml:space="preserve"> ‒ - – </w:t>
+    </w:p>
+    <w:p>
+      <w:r>
+        <w:t xml:space="preserve">‒ - – </w:t>
       </w:r>
       <w:r>
         <w:rPr>
@@ -3417,8 +3620,10 @@
         </w:rPr>
         <w:t>≡</w:t>
       </w:r>
-      <w:r>
-        <w:t xml:space="preserve"> ☰ ☱ ☲ ☳ ☴ ☵ ☶ ☷ </w:t>
+    </w:p>
+    <w:p>
+      <w:r>
+        <w:t xml:space="preserve">☰ ☱ ☲ ☳ ☴ ☵ ☶ ☷ </w:t>
       </w:r>
       <w:r>
         <w:rPr>
@@ -3525,9 +3730,8 @@
         </w:rPr>
         <w:t>╎</w:t>
       </w:r>
-      <w:r>
-        <w:t xml:space="preserve"> </w:t>
-      </w:r>
+    </w:p>
+    <w:p>
       <w:r>
         <w:rPr>
           <w:rFonts w:ascii="Kaiti SC Black" w:hAnsi="Kaiti SC Black" w:cs="Kaiti SC Black"/>
@@ -3705,9 +3909,8 @@
         </w:rPr>
         <w:t>├</w:t>
       </w:r>
-      <w:r>
-        <w:t xml:space="preserve"> </w:t>
-      </w:r>
+    </w:p>
+    <w:p>
       <w:r>
         <w:rPr>
           <w:rFonts w:hint="eastAsia"/>
@@ -3885,9 +4088,8 @@
         </w:rPr>
         <w:t>┴</w:t>
       </w:r>
-      <w:r>
-        <w:t xml:space="preserve"> </w:t>
-      </w:r>
+    </w:p>
+    <w:p>
       <w:r>
         <w:rPr>
           <w:rFonts w:ascii="Kaiti SC Black" w:hAnsi="Kaiti SC Black" w:cs="Kaiti SC Black"/>
@@ -4065,9 +4267,8 @@
         </w:rPr>
         <w:t>╈</w:t>
       </w:r>
-      <w:r>
-        <w:t xml:space="preserve"> </w:t>
-      </w:r>
+    </w:p>
+    <w:p>
       <w:r>
         <w:rPr>
           <w:rFonts w:ascii="Kaiti SC Black" w:hAnsi="Kaiti SC Black" w:cs="Kaiti SC Black"/>
@@ -4245,9 +4446,8 @@
         </w:rPr>
         <w:t>╠</w:t>
       </w:r>
-      <w:r>
-        <w:t xml:space="preserve"> </w:t>
-      </w:r>
+    </w:p>
+    <w:p>
       <w:r>
         <w:rPr>
           <w:rFonts w:ascii="Times New Roman" w:hAnsi="Times New Roman" w:cs="Times New Roman"/>
@@ -4389,9 +4589,8 @@
         </w:rPr>
         <w:t>⌈</w:t>
       </w:r>
-      <w:r>
-        <w:t xml:space="preserve"> </w:t>
-      </w:r>
+    </w:p>
+    <w:p>
       <w:r>
         <w:rPr>
           <w:rFonts w:ascii="Menlo Regular" w:hAnsi="Menlo Regular" w:cs="Menlo Regular"/>
@@ -4399,11 +4598,112 @@
         <w:t>⌋</w:t>
       </w:r>
       <w:r>
-        <w:t xml:space="preserve"> ₯ ἀ ἁ ἂ ἃ ἄ ἅ ἆ ἇ Ἀ Ἁ Ἂ Ἃ Ἄ Ἅ Ἆ Ἇ ἐ ἑ ἒ ἓ ἔ ἕ Ἐ Ἑ Ἒ Ἓ Ἔ Ἕ ἠ ἡ ἢ ἣ ἤ ἥ ἦ ἧ Ἠ Ἡ Ἢ Ἣ Ἤ Ἥ Ἦ Ἧ ἰ ἱ ἲ ἳ ἴ ἵ ἶ ἷ Ἰ Ἱ Ἲ Ἳ Ἴ Ἵ Ἶ Ἷ ὀ ὁ ὂ ὃ ὄ ὅ Ὀ Ὁ Ὂ Ὃ Ὄ Ὅ ὐ ὑ ὒ ὓ ὔ ὕ ὖ ὗ Ὑ Ὓ Ὕ Ὗ ὠ ὡ ὢ ὣ ὤ ὥ ὦ ὧ Ὠ Ὡ Ὢ Ὣ Ὤ Ὥ Ὦ Ὧ ὰ ά ὲ έ ὴ ή ὶ ί ὸ ό ὺ ύ ὼ ώ ᾀ ᾁ ᾂ ᾃ ᾄ ᾅ ᾆ ᾇ ᾈ ᾉ ᾊ ᾋ ᾌ ᾍ ᾎ ᾏ ᾐ ᾑ ᾒ ᾓ ᾔ ᾕ ᾖ ᾗ ᾘ ᾙ ᾚ ᾛ ᾜ ᾝ ᾞ ᾟ </w:t>
-      </w:r>
-      <w:r>
-        <w:lastRenderedPageBreak/>
-        <w:t xml:space="preserve">ᾠ ᾡ ᾢ ᾣ ᾤ ᾥ ᾦ ᾧ ᾨ ᾩ ᾪ ᾫ ᾬ ᾭ ᾮ ᾯ ᾰ ᾱ ᾲ ᾳ ᾴ ᾶ ᾷ Ᾰ Ᾱ Ὰ Ά ᾼ ᾽ ι ᾿ ῀ ῁ ῂ ῃ ῄ ῆ ῇ Ὲ Έ Ὴ Ή ῌ ῍ ῎ ῏ ῐ ῑ ῒ ΐ ῖ ῗ Ῐ Ῑ Ὶ Ί ῝ ῞ ῟ ῠ ῡ ῢ ΰ ῤ ῥ ῦ ῧ Ῠ Ῡ Ὺ Ύ Ῥ ῭ ΅ ` ῲ ῳ ῴ ῶ ῷ Ὸ Ό Ὼ Ώ ῼ ´ ῾ Ͱ ͱ Ͳ ͳ ʹ ͵ Ͷ ͷ ͺ ͻ ͼ ͽ ; ΄ ΅ Ά · Έ Ή Ί Ό Ύ Ώ ΐ Α Β Γ Δ Ε Ζ Η Θ Ι Κ Λ Μ Ν Ξ Ο Π Ρ Σ Τ Υ Φ Χ Ψ Ω Ϊ Ϋ ά έ ή ί ΰ α β γ δ ε ζ η θ ι κ λ μ ν ξ ο π ρ ς σ τ υ φ χ ψ ω ϊ ϋ ό ύ ώ ϐ ϑ ϒ ϓ ϔ ϕ ϖ ϗ Ϙ ϙ Ϛ ϛ Ϝ ϝ Ϟ ϟ Ϡ ϡ Ϣ ϣ Ϥ ϥ Ϧ ϧ Ϩ ϩ Ϫ ϫ Ϭ ϭ Ϯ ϯ ϰ ϱ ϲ ϳ ϴ ϵ ϶ Ϸ ϸ Ϲ Ϻ ϻ ϼ Ͻ Ͼ Ͽ </w:t>
+        <w:t xml:space="preserve"> ₯ ἀ ἁ ἂ ἃ ἄ ἅ ἆ ἇ Ἀ Ἁ Ἂ Ἃ Ἄ Ἅ Ἆ Ἇ ἐ ἑ</w:t>
+      </w:r>
+    </w:p>
+    <w:p>
+      <w:r>
+        <w:t>ἒ ἓ ἔ ἕ Ἐ Ἑ Ἒ Ἓ Ἔ Ἕ ἠ ἡ ἢ ἣ ἤ ἥ ἦ ἧ Ἠ Ἡ</w:t>
+      </w:r>
+    </w:p>
+    <w:p>
+      <w:r>
+        <w:t>Ἢ Ἣ Ἤ Ἥ Ἦ Ἧ ἰ ἱ ἲ ἳ ἴ ἵ ἶ ἷ Ἰ Ἱ Ἲ Ἳ Ἴ Ἵ</w:t>
+      </w:r>
+    </w:p>
+    <w:p>
+      <w:r>
+        <w:t>Ἶ Ἷ ὀ ὁ ὂ ὃ ὄ ὅ Ὀ Ὁ Ὂ Ὃ Ὄ Ὅ ὐ ὑ ὒ ὓ ὔ ὕ</w:t>
+      </w:r>
+    </w:p>
+    <w:p>
+      <w:r>
+        <w:t>ὖ ὗ Ὑ Ὓ Ὕ Ὗ ὠ ὡ ὢ ὣ ὤ ὥ ὦ ὧ Ὠ Ὡ Ὢ Ὣ Ὤ Ὥ</w:t>
+      </w:r>
+    </w:p>
+    <w:p>
+      <w:r>
+        <w:t>Ὦ Ὧ ὰ ά ὲ έ ὴ ή ὶ ί ὸ ό ὺ ύ ὼ ώ ᾀ ᾁ ᾂ ᾃ</w:t>
+      </w:r>
+    </w:p>
+    <w:p>
+      <w:r>
+        <w:t>ᾄ ᾅ ᾆ ᾇ ᾈ ᾉ ᾊ ᾋ ᾌ ᾍ ᾎ ᾏ ᾐ ᾑ ᾒ ᾓ ᾔ ᾕ ᾖ ᾗ</w:t>
+      </w:r>
+    </w:p>
+    <w:p>
+      <w:r>
+        <w:t>ᾘ ᾙ ᾚ ᾛ ᾜ ᾝ ᾞ ᾟ ᾠ ᾡ ᾢ ᾣ ᾤ ᾥ ᾦ ᾧ ᾨ ᾩ ᾪ ᾫ</w:t>
+      </w:r>
+    </w:p>
+    <w:p>
+      <w:r>
+        <w:t>ᾬ ᾭ ᾮ ᾯ ᾰ ᾱ ᾲ ᾳ ᾴ ᾶ ᾷ Ᾰ Ᾱ Ὰ Ά ᾼ ᾽ ι ᾿ ῀</w:t>
+      </w:r>
+    </w:p>
+    <w:p>
+      <w:r>
+        <w:t>῁ ῂ ῃ ῄ ῆ ῇ Ὲ Έ Ὴ Ή ῌ ῍ ῎ ῏ ῐ ῑ ῒ ΐ ῖ ῗ</w:t>
+      </w:r>
+    </w:p>
+    <w:p>
+      <w:r>
+        <w:t>Ῐ Ῑ Ὶ Ί ῝ ῞ ῟ ῠ ῡ ῢ ΰ ῤ ῥ ῦ ῧ Ῠ Ῡ Ὺ Ύ Ῥ</w:t>
+      </w:r>
+    </w:p>
+    <w:p>
+      <w:r>
+        <w:t>῭ ΅ ` ῲ ῳ ῴ ῶ ῷ Ὸ Ό Ὼ Ώ ῼ ´ ῾</w:t>
+      </w:r>
+      <w:r>
+        <w:t xml:space="preserve"> Ͱ ͱ Ͳ ͳ ʹ</w:t>
+      </w:r>
+    </w:p>
+    <w:p>
+      <w:r>
+        <w:t>͵ Ͷ ͷ ͺ ͻ ͼ ͽ ; ΄ ΅ Ά · Έ Ή Ί Ό Ύ</w:t>
+      </w:r>
+      <w:r>
+        <w:t xml:space="preserve"> Ώ ΐ Α</w:t>
+      </w:r>
+    </w:p>
+    <w:p>
+      <w:r>
+        <w:t xml:space="preserve">Β Γ Δ Ε </w:t>
+      </w:r>
+      <w:r>
+        <w:t>Ζ Η Θ Ι Κ Λ Μ Ν Ξ Ο Π Ρ Σ Τ Υ Φ</w:t>
+      </w:r>
+    </w:p>
+    <w:p>
+      <w:r>
+        <w:t xml:space="preserve">Χ Ψ Ω Ϊ </w:t>
+      </w:r>
+      <w:r>
+        <w:t>Ϋ ά έ ή ί ΰ α β γ δ ε ζ η θ ι κ</w:t>
+      </w:r>
+    </w:p>
+    <w:p>
+      <w:r>
+        <w:t xml:space="preserve">λ μ ν ξ </w:t>
+      </w:r>
+      <w:r>
+        <w:t>ο π ρ ς σ τ υ φ χ ψ ω ϊ ϋ ό ύ ώ</w:t>
+      </w:r>
+    </w:p>
+    <w:p>
+      <w:r>
+        <w:t>ϐ ϑ ϒ ϓ ϔ ϕ ϖ ϗ Ϙ ϙ Ϛ ϛ Ϝ ϝ Ϟ ϟ Ϡ ϡ Ϣ ϣ</w:t>
+      </w:r>
+    </w:p>
+    <w:p>
+      <w:r>
+        <w:t>Ϥ ϥ Ϧ ϧ Ϩ ϩ Ϫ ϫ Ϭ ϭ Ϯ ϯ ϰ ϱ ϲ ϳ ϴ ϵ ϶ Ϸ</w:t>
+      </w:r>
+    </w:p>
+    <w:p>
+      <w:r>
+        <w:t xml:space="preserve">ϸ Ϲ Ϻ ϻ ϼ Ͻ Ͼ Ͽ </w:t>
       </w:r>
       <w:r>
         <w:rPr>
@@ -4430,7 +4730,28 @@
         <w:t>⒜</w:t>
       </w:r>
       <w:r>
-        <w:t xml:space="preserve"> A a Ạ ạ Ả ả Ḁ ḁ Â Ã Ǎ ǎ Ấ ấ Ầ ầ Ẩ ẩ Ȃ ȃ Ẫ ẫ Ậ ậ À Á Ắ ắ Ằ ằ Ẳ ẳ Ẵ ẵ Ặ ặ Ā ā Ą ą Ǟ Ȁ ȁ Å Ǻ ǻ Ä ä ǟ Ǡ ǡ â á å ã à ẚ Ȧ ȧ Ⱥ </w:t>
+        <w:t xml:space="preserve"> A a Ạ ạ Ả ả Ḁ ḁ</w:t>
+      </w:r>
+      <w:r>
+        <w:t xml:space="preserve"> Â</w:t>
+      </w:r>
+    </w:p>
+    <w:p>
+      <w:r>
+        <w:t>Ã Ǎ ǎ Ấ ấ Ầ ầ Ẩ ẩ Ȃ ȃ Ẫ ẫ Ậ ậ À Á Ắ ắ Ằ</w:t>
+      </w:r>
+    </w:p>
+    <w:p>
+      <w:r>
+        <w:t>ằ Ẳ ẳ Ẵ ẵ Ặ ặ</w:t>
+      </w:r>
+      <w:r>
+        <w:t xml:space="preserve"> Ā ā Ą ą Ǟ Ȁ ȁ Å Ǻ ǻ Ä ä ǟ</w:t>
+      </w:r>
+    </w:p>
+    <w:p>
+      <w:r>
+        <w:t xml:space="preserve">Ǡ ǡ â á å ã à ẚ Ȧ ȧ Ⱥ </w:t>
       </w:r>
       <w:r>
         <w:rPr>
@@ -4448,7 +4769,12 @@
         <w:t>Ɐ</w:t>
       </w:r>
       <w:r>
-        <w:t xml:space="preserve"> Ꜳ ꜳ Ꜹ Ꜻ </w:t>
+        <w:t xml:space="preserve"> Ꜳ</w:t>
+      </w:r>
+    </w:p>
+    <w:p>
+      <w:r>
+        <w:t xml:space="preserve">ꜳ Ꜹ Ꜻ </w:t>
       </w:r>
       <w:r>
         <w:rPr>
@@ -4502,7 +4828,12 @@
         <w:t>⒝</w:t>
       </w:r>
       <w:r>
-        <w:t xml:space="preserve"> B b Ḃ ḃ Ḅ ḅ Ḇ ḇ Ɓ Ƀ ƀ ƃ Ƃ Ƅ ƅ </w:t>
+        <w:t xml:space="preserve"> B b Ḃ ḃ Ḅ ḅ Ḇ</w:t>
+      </w:r>
+    </w:p>
+    <w:p>
+      <w:r>
+        <w:t xml:space="preserve">ḇ Ɓ Ƀ ƀ ƃ Ƃ Ƅ ƅ </w:t>
       </w:r>
       <w:r>
         <w:rPr>
@@ -4538,7 +4869,15 @@
         <w:t>⒞</w:t>
       </w:r>
       <w:r>
-        <w:t xml:space="preserve"> C c Ḉ ḉ Ć ć Ĉ ĉ Ċ ċ Č č Ç ç Ƈ ƈ Ȼ ȼ </w:t>
+        <w:t xml:space="preserve"> C c Ḉ ḉ</w:t>
+      </w:r>
+      <w:r>
+        <w:t xml:space="preserve"> Ć ć Ĉ ĉ</w:t>
+      </w:r>
+    </w:p>
+    <w:p>
+      <w:r>
+        <w:t xml:space="preserve">Ċ ċ Č č Ç ç Ƈ ƈ Ȼ ȼ </w:t>
       </w:r>
       <w:r>
         <w:rPr>
@@ -4591,9 +4930,8 @@
         </w:rPr>
         <w:t>Ⓓ</w:t>
       </w:r>
-      <w:r>
-        <w:t xml:space="preserve"> </w:t>
-      </w:r>
+    </w:p>
+    <w:p>
       <w:r>
         <w:rPr>
           <w:rFonts w:hint="eastAsia"/>
@@ -4610,7 +4948,15 @@
         <w:t>⒟</w:t>
       </w:r>
       <w:r>
-        <w:t xml:space="preserve"> D d Ḋ ḋ Ḍ ḍ Ḏ ḏ Ḑ ḑ Ḓ ḓ Ď ď Ɗ Ƌ ƌ Ɖ Đ đ ȡ </w:t>
+        <w:t xml:space="preserve"> D d Ḋ ḋ Ḍ ḍ Ḏ ḏ Ḑ ḑ Ḓ ḓ</w:t>
+      </w:r>
+      <w:r>
+        <w:t xml:space="preserve"> Ď ď Ɗ Ƌ ƌ Ɖ</w:t>
+      </w:r>
+    </w:p>
+    <w:p>
+      <w:r>
+        <w:t xml:space="preserve">Đ đ ȡ </w:t>
       </w:r>
       <w:r>
         <w:rPr>
@@ -4655,7 +5001,25 @@
         <w:t>⒠</w:t>
       </w:r>
       <w:r>
-        <w:t xml:space="preserve"> E e Ḕ ḕ Ḗ ḗ Ḙ ḙ Ḛ ḛ Ḝ ḝ Ẹ ẹ Ẻ ẻ Ế ế Ẽ ẽ Ề ề Ể ể Ễ ễ Ệ ệ Ē ē Ĕ ĕ Ė ė Ę ę Ě ě È è É é Ê ê Ë ë Ȅ ȅ Ȩ ȩ Ȇ ȇ Ǝ ⱸ Ɇ </w:t>
+        <w:t xml:space="preserve"> E e Ḕ ḕ Ḗ</w:t>
+      </w:r>
+    </w:p>
+    <w:p>
+      <w:r>
+        <w:t>ḗ Ḙ ḙ Ḛ ḛ Ḝ ḝ Ẹ ẹ Ẻ ẻ Ế ế Ẽ ẽ Ề ề Ể ể Ễ</w:t>
+      </w:r>
+    </w:p>
+    <w:p>
+      <w:r>
+        <w:t xml:space="preserve">ễ Ệ ệ Ē ē Ĕ ĕ Ė ė Ę ę Ě ě È è É é Ê ê </w:t>
+      </w:r>
+      <w:r>
+        <w:t>Ë</w:t>
+      </w:r>
+    </w:p>
+    <w:p>
+      <w:r>
+        <w:t xml:space="preserve">ë Ȅ ȅ Ȩ ȩ Ȇ ȇ Ǝ ⱸ Ɇ </w:t>
       </w:r>
       <w:r>
         <w:rPr>
@@ -4690,9 +5054,8 @@
         </w:rPr>
         <w:t>Ⓕ</w:t>
       </w:r>
-      <w:r>
-        <w:t xml:space="preserve"> </w:t>
-      </w:r>
+    </w:p>
+    <w:p>
       <w:r>
         <w:rPr>
           <w:rFonts w:hint="eastAsia"/>
@@ -4754,7 +5117,12 @@
         <w:t>⒢</w:t>
       </w:r>
       <w:r>
-        <w:t xml:space="preserve"> G g Ɠ Ḡ ḡ Ĝ ĝ Ğ ğ Ġ ġ Ģ ģ Ǥ ǥ Ǧ ǧ Ǵ </w:t>
+        <w:t xml:space="preserve"> G g Ɠ</w:t>
+      </w:r>
+    </w:p>
+    <w:p>
+      <w:r>
+        <w:t xml:space="preserve">Ḡ ḡ Ĝ ĝ Ğ ğ Ġ ġ Ģ ģ Ǥ ǥ Ǧ ǧ Ǵ </w:t>
       </w:r>
       <w:r>
         <w:rPr>
@@ -4789,9 +5157,8 @@
         </w:rPr>
         <w:t>ⓗ</w:t>
       </w:r>
-      <w:r>
-        <w:t xml:space="preserve"> </w:t>
-      </w:r>
+    </w:p>
+    <w:p>
       <w:r>
         <w:rPr>
           <w:rFonts w:hint="eastAsia"/>
@@ -4799,7 +5166,16 @@
         <w:t>⒣</w:t>
       </w:r>
       <w:r>
-        <w:t xml:space="preserve"> H h Ḣ ḣ Ḥ ḥ Ḧ ḧ Ḩ ḩ Ḫ ḫ ẖ Ĥ ĥ Ȟ ȟ Ħ ħ Ⱨ ⱨ Ꜧ </w:t>
+        <w:t xml:space="preserve"> H h Ḣ ḣ Ḥ ḥ Ḧ ḧ Ḩ ḩ Ḫ ḫ ẖ</w:t>
+      </w:r>
+      <w:r>
+        <w:t xml:space="preserve"> Ĥ ĥ Ȟ ȟ Ħ ħ</w:t>
+      </w:r>
+      <w:r>
+        <w:br/>
+      </w:r>
+      <w:r>
+        <w:t xml:space="preserve">Ⱨ ⱨ Ꜧ </w:t>
       </w:r>
       <w:r>
         <w:rPr>
@@ -4880,7 +5256,23 @@
         <w:t>⒤</w:t>
       </w:r>
       <w:r>
-        <w:t xml:space="preserve"> I i Ḭ ḭ Ḯ ḯ Ĳ ĳ ì í î ï Ì Í Î Ï Ĩ ĩ Ī ī Ĭ ĭ Į į ı Ɨ ƚ Ỻ Ǐ ǐ </w:t>
+        <w:t xml:space="preserve"> I i Ḭ ḭ Ḯ ḯ</w:t>
+      </w:r>
+      <w:r>
+        <w:t xml:space="preserve"> Ĳ</w:t>
+      </w:r>
+    </w:p>
+    <w:p>
+      <w:r>
+        <w:t xml:space="preserve">ĳ ì í î </w:t>
+      </w:r>
+      <w:r>
+        <w:t>ï Ì Í Î Ï Ĩ ĩ Ī ī Ĭ ĭ Į į ı Ɨ ƚ</w:t>
+      </w:r>
+    </w:p>
+    <w:p>
+      <w:r>
+        <w:t xml:space="preserve">Ỻ Ǐ ǐ </w:t>
       </w:r>
       <w:r>
         <w:rPr>
@@ -4969,9 +5361,8 @@
         </w:rPr>
         <w:t>Ⓚ</w:t>
       </w:r>
-      <w:r>
-        <w:t xml:space="preserve"> </w:t>
-      </w:r>
+    </w:p>
+    <w:p>
       <w:r>
         <w:rPr>
           <w:rFonts w:hint="eastAsia"/>
@@ -4988,7 +5379,15 @@
         <w:t>⒦</w:t>
       </w:r>
       <w:r>
-        <w:t xml:space="preserve"> K k Ḱ ḱ Ḳ ḳ Ḵ ḵ Ķ ķ Ƙ ƙ Ꝁ ꝁ Ꝃ ꝃ Ꝅ ꝅ Ǩ ǩ Ⱪ ⱪ ĸ </w:t>
+        <w:t xml:space="preserve"> K k Ḱ ḱ Ḳ ḳ Ḵ ḵ</w:t>
+      </w:r>
+      <w:r>
+        <w:t xml:space="preserve"> Ķ ķ Ƙ ƙ Ꝁ ꝁ Ꝃ ꝃ Ꝅ ꝅ</w:t>
+      </w:r>
+    </w:p>
+    <w:p>
+      <w:r>
+        <w:t xml:space="preserve">Ǩ ǩ Ⱪ ⱪ ĸ </w:t>
       </w:r>
       <w:r>
         <w:rPr>
@@ -5015,8 +5414,21 @@
         <w:t>⒧</w:t>
       </w:r>
       <w:r>
-        <w:t xml:space="preserve"> L l Ḷ ḷ Ḹ ḹ Ḻ ḻ Ḽ ḽ Ĺ ĺ Ļ ļ Ľ İ ľ Ŀ ŀ Ł ł Ỉ ỉ Ị ị Ƚ Ⱡ Ꝉ ꝉ ⱡ Ɫ ꞁ </w:t>
-      </w:r>
+        <w:t xml:space="preserve"> L l Ḷ ḷ Ḹ ḹ Ḻ ḻ Ḽ ḽ</w:t>
+      </w:r>
+      <w:r>
+        <w:t xml:space="preserve"> Ĺ ĺ</w:t>
+      </w:r>
+    </w:p>
+    <w:p>
+      <w:r>
+        <w:t>Ļ ļ Ľ İ ľ Ŀ ŀ Ł ł Ỉ ỉ Ị ị</w:t>
+      </w:r>
+      <w:r>
+        <w:t xml:space="preserve"> Ƚ Ⱡ Ꝉ ꝉ ⱡ Ɫ ꞁ</w:t>
+      </w:r>
+    </w:p>
+    <w:p>
       <w:r>
         <w:rPr>
           <w:rFonts w:ascii="Lucida Sans Unicode" w:hAnsi="Lucida Sans Unicode" w:cs="Lucida Sans Unicode"/>
@@ -5069,7 +5481,12 @@
         <w:t>⒨</w:t>
       </w:r>
       <w:r>
-        <w:t xml:space="preserve"> M m Ḿ ḿ Ṁ ṁ Ṃ ṃ ꟿ ꟽ </w:t>
+        <w:t xml:space="preserve"> M m Ḿ ḿ Ṁ ṁ</w:t>
+      </w:r>
+    </w:p>
+    <w:p>
+      <w:r>
+        <w:t xml:space="preserve">Ṃ ṃ ꟿ ꟽ </w:t>
       </w:r>
       <w:r>
         <w:rPr>
@@ -5114,7 +5531,20 @@
         <w:t>⒩</w:t>
       </w:r>
       <w:r>
-        <w:t xml:space="preserve"> N n Ṅ ṅ Ṇ ṇ Ṉ ṉ Ṋ ṋ Ń ń Ņ ņ Ň ň Ǹ ǹ Ŋ Ɲ ñ ŉ Ñ Ƞ ƞ ŋ Ǌ ǋ ǌ ȵ </w:t>
+        <w:t xml:space="preserve"> N n Ṅ ṅ Ṇ ṇ Ṉ ṉ Ṋ</w:t>
+      </w:r>
+    </w:p>
+    <w:p>
+      <w:r>
+        <w:t xml:space="preserve">ṋ Ń ń Ņ </w:t>
+      </w:r>
+      <w:r>
+        <w:t>ņ Ň ň Ǹ ǹ Ŋ Ɲ ñ ŉ Ñ Ƞ ƞ ŋ Ǌ ǋ ǌ</w:t>
+      </w:r>
+    </w:p>
+    <w:p>
+      <w:r>
+        <w:t xml:space="preserve">ȵ </w:t>
       </w:r>
       <w:r>
         <w:rPr>
@@ -5123,7 +5553,28 @@
         <w:t>ℕ</w:t>
       </w:r>
       <w:r>
-        <w:t xml:space="preserve"> № O o Ṍ ṍ Ṏ ṏ Ṑ ṑ Ṓ ṓ Ȫ ȫ Ȭ ȭ Ȯ ȯ Ȱ ȱ Ǫ ǫ Ǭ ǭ Ọ ọ Ỏ ỏ Ố ố Ồ ồ Ổ ổ Ỗ ỗ Ộ ộ Ớ ớ Ờ ờ Ở ở Ỡ ỡ Ợ ợ Ơ ơ Ō ō Ŏ ŏ Ő ő Ò Ó Ô Õ Ö Ǒ Ȍ ȍ Ȏ ȏ Œ œ Ø Ǿ Ꝋ ǽ ǿ </w:t>
+        <w:t xml:space="preserve"> № O o Ṍ ṍ Ṏ ṏ Ṑ ṑ Ṓ ṓ</w:t>
+      </w:r>
+      <w:r>
+        <w:t xml:space="preserve"> Ȫ ȫ Ȭ ȭ Ȯ ȯ Ȱ</w:t>
+      </w:r>
+    </w:p>
+    <w:p>
+      <w:r>
+        <w:t>ȱ Ǫ ǫ Ǭ ǭ Ọ ọ Ỏ ỏ Ố ố Ồ ồ Ổ ổ Ỗ ỗ Ộ ộ Ớ</w:t>
+      </w:r>
+    </w:p>
+    <w:p>
+      <w:r>
+        <w:t>ớ Ờ ờ Ở ở Ỡ ỡ Ợ ợ</w:t>
+      </w:r>
+      <w:r>
+        <w:t xml:space="preserve"> Ơ ơ Ō ō Ŏ ŏ Ő ő Ò Ó Ô</w:t>
+      </w:r>
+    </w:p>
+    <w:p>
+      <w:r>
+        <w:t xml:space="preserve">Õ Ö Ǒ Ȍ ȍ Ȏ ȏ Œ œ Ø Ǿ Ꝋ ǽ ǿ </w:t>
       </w:r>
       <w:r>
         <w:rPr>
@@ -5158,8 +5609,10 @@
         </w:rPr>
         <w:t>⒪</w:t>
       </w:r>
-      <w:r>
-        <w:t xml:space="preserve"> ò ó ô õ ö ǒ ø Ꝏ ꝏ </w:t>
+    </w:p>
+    <w:p>
+      <w:r>
+        <w:t xml:space="preserve">ò ó ô õ ö ǒ ø Ꝏ ꝏ </w:t>
       </w:r>
       <w:r>
         <w:rPr>
@@ -5186,7 +5639,15 @@
         <w:t>⒫</w:t>
       </w:r>
       <w:r>
-        <w:t xml:space="preserve"> ℗ P p Ṕ ṕ Ṗ ṗ Ƥ ƥ Ᵽ ℙ Ƿ ꟼ ℘ </w:t>
+        <w:t xml:space="preserve"> ℗ P p Ṕ ṕ Ṗ ṗ</w:t>
+      </w:r>
+      <w:r>
+        <w:t xml:space="preserve"> Ƥ</w:t>
+      </w:r>
+    </w:p>
+    <w:p>
+      <w:r>
+        <w:t xml:space="preserve">ƥ Ᵽ ℙ Ƿ ꟼ ℘ </w:t>
       </w:r>
       <w:r>
         <w:rPr>
@@ -5249,7 +5710,20 @@
         <w:t>⒭</w:t>
       </w:r>
       <w:r>
-        <w:t xml:space="preserve"> R r Ŕ ŕ Ŗ ŗ Ř ř Ṙ ṙ Ṛ ṛ Ṝ ṝ Ṟ ṟ Ȑ ȑ Ȓ ȓ ɍ Ɍ Ʀ Ɽ </w:t>
+        <w:t xml:space="preserve"> R</w:t>
+      </w:r>
+    </w:p>
+    <w:p>
+      <w:r>
+        <w:t>r Ŕ ŕ Ŗ ŗ Ř ř Ṙ ṙ Ṛ ṛ Ṝ ṝ Ṟ ṟ Ȑ ȑ Ȓ</w:t>
+      </w:r>
+      <w:r>
+        <w:t xml:space="preserve"> ȓ ɍ</w:t>
+      </w:r>
+    </w:p>
+    <w:p>
+      <w:r>
+        <w:t xml:space="preserve">Ɍ Ʀ Ɽ </w:t>
       </w:r>
       <w:r>
         <w:rPr>
@@ -5321,7 +5795,12 @@
         <w:t>⒮</w:t>
       </w:r>
       <w:r>
-        <w:t xml:space="preserve"> S s Ṡ ṡ Ṣ ṣ Ṥ ṥ Ṧ ṧ Ṩ ṩ Ś ś Ŝ ŝ Ş ş Š š Ș ș ȿ ꜱ Ƨ ƨ </w:t>
+        <w:t xml:space="preserve"> S s Ṡ ṡ Ṣ ṣ Ṥ</w:t>
+      </w:r>
+    </w:p>
+    <w:p>
+      <w:r>
+        <w:t xml:space="preserve">ṥ Ṧ ṧ Ṩ ṩ Ś ś Ŝ ŝ Ş ş Š š Ș ș ȿ ꜱ Ƨ ƨ </w:t>
       </w:r>
       <w:r>
         <w:rPr>
@@ -5329,8 +5808,10 @@
         </w:rPr>
         <w:t>ẞ</w:t>
       </w:r>
-      <w:r>
-        <w:t xml:space="preserve"> ß ẛ ẜ ẝ </w:t>
+    </w:p>
+    <w:p>
+      <w:r>
+        <w:t xml:space="preserve">ß ẛ ẜ ẝ </w:t>
       </w:r>
       <w:r>
         <w:rPr>
@@ -5366,7 +5847,15 @@
         <w:t>⒯</w:t>
       </w:r>
       <w:r>
-        <w:t xml:space="preserve"> T t Ṫ ṫ Ṭ ṭ Ṯ ṯ Ṱ ṱ Ţ ţ Ť ť Ŧ ŧ Ƭ Ʈ ẗ Ț Ⱦ ƫ ƭ ț ⱦ ȶ </w:t>
+        <w:t xml:space="preserve"> T t Ṫ ṫ Ṭ ṭ Ṯ ṯ Ṱ ṱ</w:t>
+      </w:r>
+      <w:r>
+        <w:t xml:space="preserve"> Ţ ţ</w:t>
+      </w:r>
+    </w:p>
+    <w:p>
+      <w:r>
+        <w:t xml:space="preserve">Ť ť Ŧ ŧ Ƭ Ʈ ẗ Ț Ⱦ ƫ ƭ ț ⱦ ȶ </w:t>
       </w:r>
       <w:r>
         <w:rPr>
@@ -5402,7 +5891,33 @@
         <w:t>⒰</w:t>
       </w:r>
       <w:r>
-        <w:t xml:space="preserve"> U u Ṳ ṳ Ṵ ṵ Ṷ ṷ Ṹ ṹ Ṻ ṻ Ụ Ủ ủ Ứ Ừ ụ ứ Ử ử ừ ữ Ữ Ự ự Ũ ũ Ū ū Ŭ ŭ Ů ů Ű ű Ǚ ǚ Ǘ ǘ Ǜ ǜ Ų ų Ǔ ǔ Ȕ ȕ Û û Ȗ ȗ Ù ù Ü ü Ư ú Ʉ ư Ʋ Ʊ </w:t>
+        <w:t xml:space="preserve"> U</w:t>
+      </w:r>
+    </w:p>
+    <w:p>
+      <w:r>
+        <w:t>u Ṳ ṳ Ṵ ṵ Ṷ ṷ Ṹ ṹ Ṻ ṻ Ụ Ủ ủ Ứ Ừ ụ ứ Ử ử</w:t>
+      </w:r>
+    </w:p>
+    <w:p>
+      <w:r>
+        <w:t>ừ ữ Ữ Ự ự</w:t>
+      </w:r>
+      <w:r>
+        <w:t xml:space="preserve"> Ũ ũ Ū ū Ŭ ŭ Ů ů Ű ű Ǚ ǚ Ǘ ǘ Ǜ</w:t>
+      </w:r>
+    </w:p>
+    <w:p>
+      <w:r>
+        <w:t>ǜ Ų ų Ǔ ǔ Ȕ</w:t>
+      </w:r>
+      <w:r>
+        <w:t xml:space="preserve"> ȕ Û û Ȗ ȗ Ù ù Ü ü Ư ú Ʉ ư Ʋ</w:t>
+      </w:r>
+    </w:p>
+    <w:p>
+      <w:r>
+        <w:t xml:space="preserve">Ʊ </w:t>
       </w:r>
       <w:r>
         <w:rPr>
@@ -5483,7 +5998,12 @@
         <w:t>⒲</w:t>
       </w:r>
       <w:r>
-        <w:t xml:space="preserve"> W w Ẁ ẁ Ẃ ẃ Ẅ ẅ Ẇ ẇ Ẉ ẉ Ŵ ŵ ẘ </w:t>
+        <w:t xml:space="preserve"> W</w:t>
+      </w:r>
+    </w:p>
+    <w:p>
+      <w:r>
+        <w:t xml:space="preserve">w Ẁ ẁ Ẃ ẃ Ẅ ẅ Ẇ ẇ Ẉ ẉ Ŵ ŵ ẘ </w:t>
       </w:r>
       <w:r>
         <w:rPr>
@@ -5528,7 +6048,12 @@
         <w:t>⒳</w:t>
       </w:r>
       <w:r>
-        <w:t xml:space="preserve"> X x Ẋ ẋ Ẍ ẍ </w:t>
+        <w:t xml:space="preserve"> X</w:t>
+      </w:r>
+    </w:p>
+    <w:p>
+      <w:r>
+        <w:t xml:space="preserve">x Ẋ ẋ Ẍ ẍ </w:t>
       </w:r>
       <w:r>
         <w:rPr>
@@ -5564,7 +6089,12 @@
         <w:t>⒴</w:t>
       </w:r>
       <w:r>
-        <w:t xml:space="preserve"> y Y Ẏ ẏ Ỿ ỿ ẙ Ỳ ỳ Ỵ ỵ Ỷ ỷ Ỹ ỹ Ŷ ŷ Ƴ ƴ Ÿ ÿ Ý ý Ɏ ɏ Ȳ Ɣ </w:t>
+        <w:t xml:space="preserve"> y Y Ẏ ẏ Ỿ ỿ ẙ Ỳ ỳ Ỵ</w:t>
+      </w:r>
+    </w:p>
+    <w:p>
+      <w:r>
+        <w:t xml:space="preserve">ỵ Ỷ ỷ Ỹ ỹ Ŷ ŷ Ƴ ƴ Ÿ ÿ Ý ý Ɏ ɏ Ȳ Ɣ </w:t>
       </w:r>
       <w:r>
         <w:rPr>
@@ -5581,9 +6111,8 @@
         </w:rPr>
         <w:t>ℽ</w:t>
       </w:r>
-      <w:r>
-        <w:t xml:space="preserve"> </w:t>
-      </w:r>
+    </w:p>
+    <w:p>
       <w:r>
         <w:rPr>
           <w:rFonts w:hint="eastAsia"/>
@@ -5609,7 +6138,15 @@
         <w:t>⒵</w:t>
       </w:r>
       <w:r>
-        <w:t xml:space="preserve"> Z z Ẑ ẑ Ẓ ẓ Ẕ ẕ Ź ź Ż ż Ž ž Ȥ ȥ Ⱬ ⱬ Ƶ ƶ ɀ </w:t>
+        <w:t xml:space="preserve"> Z z Ẑ ẑ Ẓ ẓ Ẕ ẕ</w:t>
+      </w:r>
+      <w:r>
+        <w:t xml:space="preserve"> Ź ź Ż ż Ž ž Ȥ ȥ Ⱬ</w:t>
+      </w:r>
+    </w:p>
+    <w:p>
+      <w:r>
+        <w:t xml:space="preserve">ⱬ Ƶ ƶ ɀ </w:t>
       </w:r>
       <w:r>
         <w:rPr>
@@ -5699,7 +6236,12 @@
         <w:t>⟉</w:t>
       </w:r>
       <w:r>
-        <w:t xml:space="preserve"> ⟊ ⟐ ⟑ ⟒ ⟓ ⟔ ⟕ ⟖ ⟗ ⟘ ⟙ ⟚ ⟛ ⟜ ⟝ ⟞ ⟟ ⟠ ⟡ ⟢ ⟣ ⟤ ⟥ </w:t>
+        <w:t xml:space="preserve"> ⟊ ⟐ ⟑ ⟒ ⟓ ⟔</w:t>
+      </w:r>
+    </w:p>
+    <w:p>
+      <w:r>
+        <w:t xml:space="preserve">⟕ ⟖ ⟗ ⟘ ⟙ ⟚ ⟛ ⟜ ⟝ ⟞ ⟟ ⟠ ⟡ ⟢ ⟣ ⟤ ⟥ </w:t>
       </w:r>
       <w:r>
         <w:rPr>
@@ -5725,9 +6267,8 @@
         </w:rPr>
         <w:t>⟨</w:t>
       </w:r>
-      <w:r>
-        <w:t xml:space="preserve"> </w:t>
-      </w:r>
+    </w:p>
+    <w:p>
       <w:r>
         <w:rPr>
           <w:rFonts w:ascii="Menlo Regular" w:hAnsi="Menlo Regular" w:cs="Menlo Regular"/>
@@ -5753,7 +6294,37 @@
         <w:t>⟫</w:t>
       </w:r>
       <w:r>
-        <w:t xml:space="preserve"> ⦀ ⦁ ⦂ ⦃ ⦄ ⦅ ⦆ ⦇ ⦈ ⦉ ⦊ ⦋ ⦌ ⦍ ⦎ ⦏ ⦐ ⦑ ⦒ ⦓ ⦔ ⦕ ⦖ ⦗ ⦘ ⦙ ⦚ ⦛ ⦜ ⦝ ⦞ ⦟ ⦠ ⦡ ⦢ ⦣ ⦤ ⦥ ⦦ ⦧ ⦨ ⦩ ⦪ ⦫ ⦬ ⦭ ⦮ ⦯ ⦰ ⦱ ⦲ ⦳ ⦴ ⦵ ⦶ ⦷ ⦸ ⦹ ⦺ ⦻ ⦼ ⦽ ⦾ ⦿ ⧀ ⧁ ⧂ ⧃ ⧄ ⧅ ⧆ ⧇ ⧈ ⧉ ⧊ ⧋ ⧌ ⧍ ⧎ ⧏ ⧐ ⧑ ⧒ ⧓ ⧔ ⧕ ⧖ ⧗ ⧘ ⧙ ⧚ ⧛ ⧜ ⧝ ⧞ ⧟ ⧡ ⧢ ⧣ ⧤ ⧥ ⧦ ⧧ ⧨ ⧩ ⧪ ⧫ ⧬ ⧭ ⧮ ⧯ ⧰ ⧱ ⧲ ⧳ ⧴ ⧵ ⧶ ⧷ ⧸ ⧹ ⧺ ⧻ </w:t>
+        <w:t xml:space="preserve"> ⦀ ⦁ ⦂ ⦃ ⦄ ⦅ ⦆ ⦇ ⦈ ⦉ ⦊ ⦋ ⦌ ⦍ ⦎ ⦏ ⦐</w:t>
+      </w:r>
+    </w:p>
+    <w:p>
+      <w:r>
+        <w:t>⦑ ⦒ ⦓ ⦔ ⦕ ⦖ ⦗ ⦘ ⦙ ⦚ ⦛ ⦜ ⦝ ⦞ ⦟ ⦠ ⦡ ⦢ ⦣ ⦤</w:t>
+      </w:r>
+    </w:p>
+    <w:p>
+      <w:r>
+        <w:t>⦥ ⦦ ⦧ ⦨ ⦩ ⦪ ⦫ ⦬ ⦭ ⦮ ⦯ ⦰ ⦱ ⦲ ⦳ ⦴ ⦵ ⦶ ⦷ ⦸</w:t>
+      </w:r>
+    </w:p>
+    <w:p>
+      <w:r>
+        <w:t>⦹ ⦺ ⦻ ⦼ ⦽ ⦾ ⦿ ⧀ ⧁ ⧂ ⧃ ⧄ ⧅ ⧆ ⧇ ⧈ ⧉ ⧊ ⧋ ⧌</w:t>
+      </w:r>
+    </w:p>
+    <w:p>
+      <w:r>
+        <w:t>⧍ ⧎ ⧏ ⧐ ⧑ ⧒ ⧓ ⧔ ⧕ ⧖ ⧗ ⧘ ⧙ ⧚ ⧛ ⧜ ⧝ ⧞ ⧟ ⧡</w:t>
+      </w:r>
+    </w:p>
+    <w:p>
+      <w:r>
+        <w:t>⧢ ⧣ ⧤ ⧥ ⧦ ⧧ ⧨ ⧩ ⧪ ⧫ ⧬ ⧭ ⧮ ⧯ ⧰ ⧱ ⧲ ⧳ ⧴ ⧵</w:t>
+      </w:r>
+    </w:p>
+    <w:p>
+      <w:r>
+        <w:t xml:space="preserve">⧶ ⧷ ⧸ ⧹ ⧺ ⧻ </w:t>
       </w:r>
       <w:r>
         <w:rPr>
@@ -5816,7 +6387,12 @@
         <w:t>∈</w:t>
       </w:r>
       <w:r>
-        <w:t xml:space="preserve"> ∉ ∊ </w:t>
+        <w:t xml:space="preserve"> ∉</w:t>
+      </w:r>
+    </w:p>
+    <w:p>
+      <w:r>
+        <w:t xml:space="preserve">∊ </w:t>
       </w:r>
       <w:r>
         <w:rPr>
@@ -5851,9 +6427,8 @@
         </w:rPr>
         <w:t>∝</w:t>
       </w:r>
-      <w:r>
-        <w:t xml:space="preserve"> </w:t>
-      </w:r>
+    </w:p>
+    <w:p>
       <w:r>
         <w:rPr>
           <w:rFonts w:hint="eastAsia"/>
@@ -5951,7 +6526,12 @@
         <w:t>∮</w:t>
       </w:r>
       <w:r>
-        <w:t xml:space="preserve"> ∯ ∰ ∱ ∲ ∳ </w:t>
+        <w:t xml:space="preserve"> ∯ ∰ ∱</w:t>
+      </w:r>
+    </w:p>
+    <w:p>
+      <w:r>
+        <w:t xml:space="preserve">∲ ∳ </w:t>
       </w:r>
       <w:r>
         <w:rPr>
@@ -5978,7 +6558,12 @@
         <w:t>∽</w:t>
       </w:r>
       <w:r>
-        <w:t xml:space="preserve"> ∾ ∿ ≀ ≁ ≂ ≃ ≄ ≅ ≆ ≇ ≈ ≉ ≊ ≋ ≌ ≍ ≎ ≏ ≐ ≑ </w:t>
+        <w:t xml:space="preserve"> ∾ ∿ ≀ ≁ ≂ ≃ ≄ ≅</w:t>
+      </w:r>
+    </w:p>
+    <w:p>
+      <w:r>
+        <w:t xml:space="preserve">≆ ≇ ≈ ≉ ≊ ≋ ≌ ≍ ≎ ≏ ≐ ≑ </w:t>
       </w:r>
       <w:r>
         <w:rPr>
@@ -5987,7 +6572,12 @@
         <w:t>≒</w:t>
       </w:r>
       <w:r>
-        <w:t xml:space="preserve"> ≓ ≔ ≕ ≖ ≗ ≘ ≙ ≚ ≛ ≜ ≝ ≞ ≟ </w:t>
+        <w:t xml:space="preserve"> ≓ ≔ ≕ ≖ ≗ ≘</w:t>
+      </w:r>
+    </w:p>
+    <w:p>
+      <w:r>
+        <w:t xml:space="preserve">≙ ≚ ≛ ≜ ≝ ≞ ≟ </w:t>
       </w:r>
       <w:r>
         <w:rPr>
@@ -6041,7 +6631,20 @@
         <w:t>≫</w:t>
       </w:r>
       <w:r>
-        <w:t xml:space="preserve"> ≬ ≭ ≮ ≯ ≰ ≱ ≲ ≳ ≴ ≵ ≶ ≷ ≸ ≹ ≺ ≻ ≼ ≽ ≾ ≿ ⊀ ⊁ </w:t>
+        <w:t xml:space="preserve"> ≬</w:t>
+      </w:r>
+    </w:p>
+    <w:p>
+      <w:r>
+        <w:t>≭ ≮ ≯ ≰ ≱</w:t>
+      </w:r>
+      <w:r>
+        <w:t xml:space="preserve"> ≲ ≳ ≴ ≵ ≶ ≷ ≸ ≹ ≺ ≻ ≼ ≽ ≾ ≿ ⊀</w:t>
+      </w:r>
+    </w:p>
+    <w:p>
+      <w:r>
+        <w:t xml:space="preserve">⊁ </w:t>
       </w:r>
       <w:r>
         <w:rPr>
@@ -6077,7 +6680,12 @@
         <w:t>⊇</w:t>
       </w:r>
       <w:r>
-        <w:t xml:space="preserve"> ⊈ ⊉ ⊊ ⊋ ⊌ ⊍ ⊎ ⊏ ⊐ ⊑ ⊒ ⊓ ⊔ ⊕ ⊖ ⊗ ⊘ ⊙ ⊚ ⊛ ⊜ ⊝ ⊞ ⊟ ⊠ ⊡ ⊢ ⊣ </w:t>
+        <w:t xml:space="preserve"> ⊈ ⊉ ⊊ ⊋ ⊌ ⊍ ⊎ ⊏ ⊐ ⊑ ⊒ ⊓ ⊔</w:t>
+      </w:r>
+    </w:p>
+    <w:p>
+      <w:r>
+        <w:t xml:space="preserve">⊕ ⊖ ⊗ ⊘ ⊙ ⊚ ⊛ ⊜ ⊝ ⊞ ⊟ ⊠ ⊡ ⊢ ⊣ </w:t>
       </w:r>
       <w:r>
         <w:rPr>
@@ -6095,7 +6703,20 @@
         <w:t>⊥</w:t>
       </w:r>
       <w:r>
-        <w:t xml:space="preserve"> ⊦ ⊧ ⊨ ⊩ ⊪ ⊫ ⊬ ⊭ ⊮ ⊯ ⊰ ⊱ ⊲ ⊳ ⊴ ⊵ ⊶ ⊷ ⊸ ⊹ ⊺ ⊻ ⊼ ⊽ ⊾ </w:t>
+        <w:t xml:space="preserve"> ⊦ ⊧ ⊨</w:t>
+      </w:r>
+    </w:p>
+    <w:p>
+      <w:r>
+        <w:t>⊩ ⊪ ⊫ ⊬ ⊭</w:t>
+      </w:r>
+      <w:r>
+        <w:t xml:space="preserve"> ⊮ ⊯ ⊰ ⊱ ⊲ ⊳ ⊴ ⊵ ⊶ ⊷ ⊸ ⊹ ⊺ ⊻ ⊼</w:t>
+      </w:r>
+    </w:p>
+    <w:p>
+      <w:r>
+        <w:t xml:space="preserve">⊽ ⊾ </w:t>
       </w:r>
       <w:r>
         <w:rPr>
@@ -6104,7 +6725,31 @@
         <w:t>⊿</w:t>
       </w:r>
       <w:r>
-        <w:t xml:space="preserve"> ⋀ ⋁ ⋂ ⋃ ⋄ ⋅ ⋆ ⋇ ⋈ ⋉ ⋊ ⋋ ⋌ ⋍ ⋎ ⋏ ⋐ ⋑ ⋒ ⋓ ⋔ ⋕ ⋖ ⋗ ⋘ ⋙ ⋚ ⋛ ⋜ ⋝ ⋞ ⋟ ⋠ ⋡ ⋢ ⋣ ⋤ ⋥ ⋦ ⋧ ⋨ ⋩ ⋪ ⋫ ⋬ ⋭ ⋮ ⋯ ⋰ ⋱ ⋲ ⋳ ⋴ ⋵ ⋶ ⋷ ⋸ ⋹ ⋺ ⋻ ⋼ ⋽ ⋾ ⋿ </w:t>
+        <w:t xml:space="preserve"> ⋀ ⋁</w:t>
+      </w:r>
+      <w:r>
+        <w:t xml:space="preserve"> ⋂ ⋃ ⋄ ⋅ ⋆ ⋇ ⋈ ⋉ ⋊ ⋋ ⋌ ⋍ ⋎ ⋏ ⋐</w:t>
+      </w:r>
+    </w:p>
+    <w:p>
+      <w:r>
+        <w:t>⋑ ⋒ ⋓ ⋔ ⋕ ⋖ ⋗ ⋘ ⋙ ⋚ ⋛ ⋜ ⋝ ⋞ ⋟ ⋠ ⋡ ⋢ ⋣</w:t>
+      </w:r>
+      <w:r>
+        <w:t xml:space="preserve"> ⋤</w:t>
+      </w:r>
+    </w:p>
+    <w:p>
+      <w:r>
+        <w:t>⋥ ⋦ ⋧ ⋨ ⋩</w:t>
+      </w:r>
+      <w:r>
+        <w:t xml:space="preserve"> ⋪ ⋫ ⋬ ⋭ ⋮ ⋯ ⋰ ⋱ ⋲ ⋳ ⋴ ⋵ ⋶ ⋷ ⋸</w:t>
+      </w:r>
+    </w:p>
+    <w:p>
+      <w:r>
+        <w:t xml:space="preserve">⋹ ⋺ ⋻ ⋼ ⋽ ⋾ ⋿ </w:t>
       </w:r>
       <w:r>
         <w:rPr>
@@ -6220,9 +6865,8 @@
         </w:rPr>
         <w:t>☺</w:t>
       </w:r>
-      <w:r>
-        <w:t xml:space="preserve"> </w:t>
-      </w:r>
+    </w:p>
+    <w:p>
       <w:r>
         <w:rPr>
           <w:rFonts w:ascii="Menlo Regular" w:hAnsi="Menlo Regular" w:cs="Menlo Regular"/>
@@ -6400,9 +7044,8 @@
         </w:rPr>
         <w:t>⚑</w:t>
       </w:r>
-      <w:r>
-        <w:t xml:space="preserve"> </w:t>
-      </w:r>
+    </w:p>
+    <w:p>
       <w:r>
         <w:rPr>
           <w:rFonts w:ascii="Menlo Regular" w:hAnsi="Menlo Regular" w:cs="Menlo Regular"/>
@@ -6536,7 +7179,12 @@
         <w:t>ⓓ</w:t>
       </w:r>
       <w:r>
-        <w:t xml:space="preserve"> ↺ ↻ ⇖ ⇗ ⇘ ⇙ ⟵ ⟷ ⟶ ⤴ ⤵ ⤶ ⤷ </w:t>
+        <w:t xml:space="preserve"> ↺ ↻ ⇖</w:t>
+      </w:r>
+    </w:p>
+    <w:p>
+      <w:r>
+        <w:t xml:space="preserve">⇗ ⇘ ⇙ ⟵ ⟷ ⟶ ⤴ ⤵ ⤶ ⤷ </w:t>
       </w:r>
       <w:r>
         <w:rPr>
@@ -6589,8 +7237,10 @@
         </w:rPr>
         <w:t>◆</w:t>
       </w:r>
-      <w:r>
-        <w:t xml:space="preserve"> ⎔ </w:t>
+    </w:p>
+    <w:p>
+      <w:r>
+        <w:t xml:space="preserve">⎔ </w:t>
       </w:r>
       <w:r>
         <w:rPr>
@@ -6653,8 +7303,10 @@
         <w:t>⟁</w:t>
       </w:r>
       <w:r>
-        <w:t xml:space="preserve"> ⦻ ⧉ ⧭ ⧴ </w:t>
-      </w:r>
+        <w:t xml:space="preserve"> ⦻ ⧉ ⧭ ⧴</w:t>
+      </w:r>
+    </w:p>
+    <w:p>
       <w:r>
         <w:rPr>
           <w:rFonts w:hint="eastAsia"/>
@@ -6761,8 +7413,10 @@
         <w:t>⓾</w:t>
       </w:r>
       <w:r>
-        <w:t xml:space="preserve"> ᴕ ⸨ ⸩ </w:t>
-      </w:r>
+        <w:t xml:space="preserve"> ᴕ ⸨ ⸩</w:t>
+      </w:r>
+    </w:p>
+    <w:p>
       <w:r>
         <w:rPr>
           <w:rFonts w:ascii="Menlo Regular" w:hAnsi="Menlo Regular" w:cs="Menlo Regular"/>
@@ -6940,9 +7594,8 @@
         </w:rPr>
         <w:t>⒏</w:t>
       </w:r>
-      <w:r>
-        <w:t xml:space="preserve"> </w:t>
-      </w:r>
+    </w:p>
+    <w:p>
       <w:r>
         <w:rPr>
           <w:rFonts w:hint="eastAsia"/>
@@ -7120,9 +7773,8 @@
         </w:rPr>
         <w:t>⑦</w:t>
       </w:r>
-      <w:r>
-        <w:t xml:space="preserve"> </w:t>
-      </w:r>
+    </w:p>
+    <w:p>
       <w:r>
         <w:rPr>
           <w:rFonts w:hint="eastAsia"/>
@@ -7300,9 +7952,8 @@
         </w:rPr>
         <w:t>⑰</w:t>
       </w:r>
-      <w:r>
-        <w:t xml:space="preserve"> </w:t>
-      </w:r>
+    </w:p>
+    <w:p>
       <w:r>
         <w:rPr>
           <w:rFonts w:hint="eastAsia"/>
@@ -7390,9 +8041,8 @@
         </w:rPr>
         <w:t>➏</w:t>
       </w:r>
-      <w:r>
-        <w:t xml:space="preserve"> </w:t>
-      </w:r>
+    </w:p>
+    <w:p>
       <w:r>
         <w:rPr>
           <w:rFonts w:ascii="Zapf Dingbats" w:hAnsi="Zapf Dingbats" w:cs="Zapf Dingbats"/>
@@ -7570,9 +8220,8 @@
         </w:rPr>
         <w:t>⑹</w:t>
       </w:r>
-      <w:r>
-        <w:t xml:space="preserve"> </w:t>
-      </w:r>
+    </w:p>
+    <w:p>
       <w:r>
         <w:rPr>
           <w:rFonts w:hint="eastAsia"/>
@@ -7697,7 +8346,60 @@
         <w:t>⒇</w:t>
       </w:r>
       <w:r>
-        <w:t xml:space="preserve"> ᶅ ᶛ ᶜ ᶝ ᶞ ᶟ ᶠ ᶡ ᶢ ᶣ ᶤ ᶥ ᶦ ᶧ ᶨ ᶩ ᶪ ᶫ ᶬ ᶭ ᶮ ᶯ ᶰ ᶱ ᶲ ᶳ ᶴ ᶵ ᶶ ᶷ ᶹ ᶺ ᶻ ᶼ ᶽ ᶾ ᶿ ᴀ ᴁ ᴂ ᴃ ᴄ ᴅ ᴆ ᴇ ᴈ ᴉ ᴊ ᴋ ᴌ ᴍ ᴎ ᴏ ᴐ ᴑ ᴒ ᴓ ᴔ ᴕ ᴖ ᴗ ᴘ ᴙ ᴚ ᴛ ᴜ ᴝ ᴞ ᴟ ᴠ ᴡ ᴢ ᴣ ᴤ ᴥ ᴦ ᴧ ᴨ ᴩ ᴪ ᴫ ᴬ ᴭ ᴮ ᴯ ᴰ ᴱ ᴲ ᴳ ᴴ ᴵ ᴶ ᴷ ᴸ ᴹ ᴺ ᴻ ᴼ ᴽ ᴾ ᴿ ᵀ ᵁ ᵂ ᵃ ᵄ ᵅ ᵆ ᵇ ᵈ ᵉ ᵊ ᵋ ᵌ ᵍ ᵎ ᵏ ᵐ ᵑ ᵒ ᵓ ᵔ ᵕ ᵖ ᵗ ᵘ ᵙ ᵚ ᵛ ᵜ ᵝ ᵞ ᵟ ᵠ ᵡ ᵢ ᵣ ᵤ ᵥ ᵦ ᵧ ᵨ ᵩ ᵪ ᵫ ᵬ ᵭ ᵮ ᵱ ᵲ ᵳ ᵵ ᵷ ᵸ ᵺ ᵻ ᷋ ᷌ ᷍ ᷎ ᷏ ᷓ ᷔ ᷕ ᷖ ᷗ ᷘ ᷙ ᷛ ᷜ ᷝ ᷞ ᷟ ᷠ ᷡ ᷢ ᷣ ᷤ ᷥ ᷦ ‘ ’ ‛ ‚ “ ” „ ‟ « » ‹ › </w:t>
+        <w:t xml:space="preserve"> ᶅ ᶛ ᶜ ᶝ ᶞ ᶟ</w:t>
+      </w:r>
+    </w:p>
+    <w:p>
+      <w:r>
+        <w:t>ᶠ ᶡ ᶢ ᶣ ᶤ ᶥ ᶦ ᶧ ᶨ ᶩ ᶪ ᶫ ᶬ ᶭ ᶮ ᶯ ᶰ ᶱ ᶲ ᶳ</w:t>
+      </w:r>
+    </w:p>
+    <w:p>
+      <w:r>
+        <w:t>ᶴ ᶵ ᶶ ᶷ ᶹ ᶺ ᶻ ᶼ ᶽ ᶾ ᶿ ᴀ ᴁ ᴂ ᴃ ᴄ ᴅ ᴆ ᴇ ᴈ</w:t>
+      </w:r>
+    </w:p>
+    <w:p>
+      <w:r>
+        <w:t>ᴉ ᴊ ᴋ ᴌ ᴍ ᴎ ᴏ ᴐ ᴑ ᴒ ᴓ ᴔ ᴕ ᴖ ᴗ ᴘ ᴙ ᴚ ᴛ ᴜ</w:t>
+      </w:r>
+    </w:p>
+    <w:p>
+      <w:r>
+        <w:t>ᴝ ᴞ ᴟ ᴠ ᴡ ᴢ ᴣ ᴤ ᴥ ᴦ ᴧ ᴨ ᴩ ᴪ ᴫ ᴬ ᴭ ᴮ ᴯ ᴰ</w:t>
+      </w:r>
+    </w:p>
+    <w:p>
+      <w:r>
+        <w:t>ᴱ ᴲ ᴳ ᴴ ᴵ ᴶ ᴷ ᴸ ᴹ ᴺ ᴻ ᴼ ᴽ ᴾ ᴿ ᵀ ᵁ ᵂ ᵃ ᵄ</w:t>
+      </w:r>
+    </w:p>
+    <w:p>
+      <w:r>
+        <w:t>ᵅ ᵆ ᵇ ᵈ ᵉ ᵊ ᵋ ᵌ ᵍ ᵎ ᵏ ᵐ ᵑ ᵒ ᵓ ᵔ ᵕ ᵖ ᵗ ᵘ</w:t>
+      </w:r>
+    </w:p>
+    <w:p>
+      <w:r>
+        <w:t>ᵙ ᵚ ᵛ ᵜ ᵝ ᵞ ᵟ ᵠ ᵡ ᵢ ᵣ ᵤ ᵥ ᵦ ᵧ ᵨ ᵩ ᵪ ᵫ ᵬ</w:t>
+      </w:r>
+    </w:p>
+    <w:p>
+      <w:r>
+        <w:t>ᵭ ᵮ ᵱ ᵲ ᵳ ᵵ ᵷ ᵸ ᵺ ᵻ ᷋ ᷌ ᷍ ᷎ ᷏ ᷓ ᷔ ᷕ ᷖ ᷗ</w:t>
+      </w:r>
+    </w:p>
+    <w:p>
+      <w:r>
+        <w:t>ᷘ ᷙ ᷛ ᷜ ᷝ ᷞ ᷟ ᷠ ᷡ ᷢ ᷣ ᷤ ᷥ ᷦ</w:t>
+      </w:r>
+      <w:r>
+        <w:t xml:space="preserve"> ‘ ’ ‛ ‚ “ ”</w:t>
+      </w:r>
+    </w:p>
+    <w:p>
+      <w:r>
+        <w:t xml:space="preserve">„ ‟ « » ‹ › </w:t>
       </w:r>
       <w:r>
         <w:rPr>
@@ -7769,8 +8471,10 @@
         <w:t>꞉</w:t>
       </w:r>
       <w:r>
-        <w:t xml:space="preserve"> : </w:t>
-      </w:r>
+        <w:t xml:space="preserve"> :</w:t>
+      </w:r>
+    </w:p>
+    <w:p>
       <w:r>
         <w:rPr>
           <w:rFonts w:ascii="Monaco" w:hAnsi="Monaco" w:cs="Monaco"/>
@@ -7868,7 +8572,12 @@
         <w:t>‑</w:t>
       </w:r>
       <w:r>
-        <w:t xml:space="preserve"> ‒ - – </w:t>
+        <w:t xml:space="preserve"> ‒</w:t>
+      </w:r>
+    </w:p>
+    <w:p>
+      <w:r>
+        <w:t xml:space="preserve">- – </w:t>
       </w:r>
       <w:r>
         <w:rPr>
@@ -7886,7 +8595,43 @@
         <w:t>⁓</w:t>
       </w:r>
       <w:r>
-        <w:t xml:space="preserve"> ⸛ ⸞ ⸟ ⸯ ¬ / \ ⁄ \ ⁄ | </w:t>
+        <w:t xml:space="preserve"> </w:t>
+      </w:r>
+      <w:r>
+        <w:rPr>
+          <w:rFonts w:ascii="Geneva" w:hAnsi="Geneva" w:cs="Geneva"/>
+        </w:rPr>
+        <w:t>⸛</w:t>
+      </w:r>
+      <w:r>
+        <w:t xml:space="preserve"> </w:t>
+      </w:r>
+      <w:r>
+        <w:rPr>
+          <w:rFonts w:ascii="Geneva" w:hAnsi="Geneva" w:cs="Geneva"/>
+        </w:rPr>
+        <w:t>⸞</w:t>
+      </w:r>
+      <w:r>
+        <w:t xml:space="preserve"> </w:t>
+      </w:r>
+      <w:r>
+        <w:rPr>
+          <w:rFonts w:ascii="Geneva" w:hAnsi="Geneva" w:cs="Geneva"/>
+        </w:rPr>
+        <w:t>⸟</w:t>
+      </w:r>
+      <w:r>
+        <w:t xml:space="preserve"> </w:t>
+      </w:r>
+      <w:r>
+        <w:rPr>
+          <w:rFonts w:ascii="Geneva" w:hAnsi="Geneva" w:cs="Geneva"/>
+        </w:rPr>
+        <w:t>ⸯ</w:t>
+      </w:r>
+      <w:r>
+        <w:t xml:space="preserve"> ¬ / \ ⁄ \ ⁄ | </w:t>
       </w:r>
       <w:r>
         <w:rPr>
@@ -7895,7 +8640,12 @@
         <w:t>⎜</w:t>
       </w:r>
       <w:r>
-        <w:t xml:space="preserve"> ¦ ‖ ‗ † ‡ · • ⸰ ° </w:t>
+        <w:t xml:space="preserve"> ¦</w:t>
+      </w:r>
+    </w:p>
+    <w:p>
+      <w:r>
+        <w:t xml:space="preserve">‖ ‗ † ‡ · • ⸰ ° </w:t>
       </w:r>
       <w:r>
         <w:rPr>
@@ -7931,8 +8681,10 @@
         <w:t>⅋</w:t>
       </w:r>
       <w:r>
-        <w:t xml:space="preserve"> § ÷ + ± = </w:t>
-      </w:r>
+        <w:t xml:space="preserve"> § ÷ + ± =</w:t>
+      </w:r>
+    </w:p>
+    <w:p>
       <w:r>
         <w:rPr>
           <w:rFonts w:ascii="Times New Roman" w:hAnsi="Times New Roman" w:cs="Times New Roman"/>
@@ -8057,15 +8809,12 @@
         <w:t>⁂</w:t>
       </w:r>
       <w:r>
-        <w:t xml:space="preserve"> ! ‼ </w:t>
-      </w:r>
-      <w:proofErr w:type="gramStart"/>
-      <w:r>
-        <w:t>¡ ?</w:t>
-      </w:r>
-      <w:proofErr w:type="gramEnd"/>
-      <w:r>
-        <w:t xml:space="preserve"> ¿ </w:t>
+        <w:t xml:space="preserve"> ! ‼ ¡ ?</w:t>
+      </w:r>
+    </w:p>
+    <w:p>
+      <w:r>
+        <w:t xml:space="preserve">¿ </w:t>
       </w:r>
       <w:r>
         <w:rPr>
@@ -8137,8 +8886,10 @@
         <w:t>℁</w:t>
       </w:r>
       <w:r>
-        <w:t xml:space="preserve"> ⅍ </w:t>
-      </w:r>
+        <w:t xml:space="preserve"> ⅍</w:t>
+      </w:r>
+    </w:p>
+    <w:p>
       <w:r>
         <w:rPr>
           <w:rFonts w:ascii="Lucida Sans Unicode" w:hAnsi="Lucida Sans Unicode" w:cs="Lucida Sans Unicode"/>
@@ -8200,15 +8951,7 @@
         <w:t>⸓</w:t>
       </w:r>
       <w:r>
-        <w:t xml:space="preserve"> </w:t>
-      </w:r>
-      <w:proofErr w:type="gramStart"/>
-      <w:r>
-        <w:t>( )</w:t>
-      </w:r>
-      <w:proofErr w:type="gramEnd"/>
-      <w:r>
-        <w:t xml:space="preserve"> [ ] { } ⸨ ⸩ </w:t>
+        <w:t xml:space="preserve"> ( ) [ ] { } ⸨ ⸩ </w:t>
       </w:r>
       <w:r>
         <w:rPr>
@@ -8225,9 +8968,8 @@
         </w:rPr>
         <w:t>❩</w:t>
       </w:r>
-      <w:r>
-        <w:t xml:space="preserve"> </w:t>
-      </w:r>
+    </w:p>
+    <w:p>
       <w:r>
         <w:rPr>
           <w:rFonts w:ascii="Menlo Regular" w:hAnsi="Menlo Regular" w:cs="Menlo Regular"/>
@@ -8352,8 +9094,10 @@
         <w:t>⁆</w:t>
       </w:r>
       <w:r>
-        <w:t xml:space="preserve"> 〈 〉 </w:t>
-      </w:r>
+        <w:t xml:space="preserve"> 〈 〉</w:t>
+      </w:r>
+    </w:p>
+    <w:p>
       <w:r>
         <w:rPr>
           <w:rFonts w:ascii="STIXSizeTwoSym-Regular" w:hAnsi="STIXSizeTwoSym-Regular" w:cs="STIXSizeTwoSym-Regular"/>
@@ -8459,9 +9203,8 @@
         </w:rPr>
         <w:t>⎠</w:t>
       </w:r>
-      <w:r>
-        <w:t xml:space="preserve"> </w:t>
-      </w:r>
+    </w:p>
+    <w:p>
       <w:r>
         <w:rPr>
           <w:rFonts w:ascii="Menlo Regular" w:hAnsi="Menlo Regular" w:cs="Menlo Regular"/>
@@ -8621,9 +9364,8 @@
         </w:rPr>
         <w:t>✈</w:t>
       </w:r>
-      <w:r>
-        <w:t xml:space="preserve"> </w:t>
-      </w:r>
+    </w:p>
+    <w:p>
       <w:r>
         <w:rPr>
           <w:rFonts w:ascii="Menlo Regular" w:hAnsi="Menlo Regular" w:cs="Menlo Regular"/>
@@ -8783,8 +9525,10 @@
         </w:rPr>
         <w:t>☈</w:t>
       </w:r>
-      <w:r>
-        <w:t xml:space="preserve"> ⌂ ⌁ </w:t>
+    </w:p>
+    <w:p>
+      <w:r>
+        <w:t xml:space="preserve">⌂ ⌁ </w:t>
       </w:r>
       <w:r>
         <w:rPr>
@@ -8936,9 +9680,8 @@
         </w:rPr>
         <w:t>☚</w:t>
       </w:r>
-      <w:r>
-        <w:t xml:space="preserve"> </w:t>
-      </w:r>
+    </w:p>
+    <w:p>
       <w:r>
         <w:rPr>
           <w:rFonts w:ascii="Menlo Regular" w:hAnsi="Menlo Regular" w:cs="Menlo Regular"/>
@@ -9108,8 +9851,10 @@
         <w:t>⚓</w:t>
       </w:r>
       <w:r>
-        <w:t xml:space="preserve"> ⎈ </w:t>
-      </w:r>
+        <w:t xml:space="preserve"> ⎈</w:t>
+      </w:r>
+    </w:p>
+    <w:p>
       <w:r>
         <w:rPr>
           <w:rFonts w:ascii="Menlo Regular" w:hAnsi="Menlo Regular" w:cs="Menlo Regular"/>
@@ -9287,8 +10032,10 @@
         </w:rPr>
         <w:t>☩</w:t>
       </w:r>
-      <w:r>
-        <w:t xml:space="preserve"> † </w:t>
+    </w:p>
+    <w:p>
+      <w:r>
+        <w:t xml:space="preserve">† </w:t>
       </w:r>
       <w:r>
         <w:rPr>
@@ -9458,9 +10205,8 @@
         </w:rPr>
         <w:t>✜</w:t>
       </w:r>
-      <w:r>
-        <w:t xml:space="preserve"> </w:t>
-      </w:r>
+    </w:p>
+    <w:p>
       <w:r>
         <w:rPr>
           <w:rFonts w:ascii="Menlo Regular" w:hAnsi="Menlo Regular" w:cs="Menlo Regular"/>
@@ -9638,9 +10384,8 @@
         </w:rPr>
         <w:t>✮</w:t>
       </w:r>
-      <w:r>
-        <w:t xml:space="preserve"> </w:t>
-      </w:r>
+    </w:p>
+    <w:p>
       <w:r>
         <w:rPr>
           <w:rFonts w:ascii="Menlo Regular" w:hAnsi="Menlo Regular" w:cs="Menlo Regular"/>
@@ -9818,9 +10563,8 @@
         </w:rPr>
         <w:t>❃</w:t>
       </w:r>
-      <w:r>
-        <w:t xml:space="preserve"> </w:t>
-      </w:r>
+    </w:p>
+    <w:p>
       <w:r>
         <w:rPr>
           <w:rFonts w:ascii="Menlo Regular" w:hAnsi="Menlo Regular" w:cs="Menlo Regular"/>
@@ -9945,7 +10689,12 @@
         <w:t>♂</w:t>
       </w:r>
       <w:r>
-        <w:t xml:space="preserve"> ⚢ ⚣ ⚤ ⚦ ⚧ ⚨ ⚩ </w:t>
+        <w:t xml:space="preserve"> ⚢ ⚣ ⚤ ⚦ ⚧ ⚨</w:t>
+      </w:r>
+    </w:p>
+    <w:p>
+      <w:r>
+        <w:t xml:space="preserve">⚩ </w:t>
       </w:r>
       <w:r>
         <w:rPr>
@@ -10097,9 +10846,8 @@
         </w:rPr>
         <w:t>♣</w:t>
       </w:r>
-      <w:r>
-        <w:t xml:space="preserve"> </w:t>
-      </w:r>
+    </w:p>
+    <w:p>
       <w:r>
         <w:rPr>
           <w:rFonts w:ascii="Times New Roman" w:hAnsi="Times New Roman" w:cs="Times New Roman"/>
@@ -10268,9 +11016,8 @@
         </w:rPr>
         <w:t>♩</w:t>
       </w:r>
-      <w:r>
-        <w:t xml:space="preserve"> </w:t>
-      </w:r>
+    </w:p>
+    <w:p>
       <w:r>
         <w:rPr>
           <w:rFonts w:hint="eastAsia"/>
@@ -10349,9 +11096,8 @@
         </w:rPr>
         <w:t>♲</w:t>
       </w:r>
-      <w:r>
-        <w:t xml:space="preserve"> </w:t>
-      </w:r>
+    </w:p>
+    <w:p>
       <w:r>
         <w:rPr>
           <w:rFonts w:ascii="Menlo Regular" w:hAnsi="Menlo Regular" w:cs="Menlo Regular"/>
@@ -10467,7 +11213,12 @@
         <w:t>⁍</w:t>
       </w:r>
       <w:r>
-        <w:t xml:space="preserve"> ⎌ ⌇ ⌲ ⍝ ⍟ ⍣ ⍤ ⍥ ⍨ ⍩ ⎋ </w:t>
+        <w:t xml:space="preserve"> ⎌ ⌇ ⌲ ⍝ ⍟ ⍣ ⍤</w:t>
+      </w:r>
+    </w:p>
+    <w:p>
+      <w:r>
+        <w:t xml:space="preserve">⍥ ⍨ ⍩ ⎋ </w:t>
       </w:r>
       <w:r>
         <w:rPr>
@@ -10610,20 +11361,19 @@
         </w:rPr>
         <w:t>♒</w:t>
       </w:r>
-      <w:r>
-        <w:t xml:space="preserve"> </w:t>
-      </w:r>
-      <w:r>
-        <w:rPr>
-          <w:rFonts w:ascii="MS Reference Sans Serif" w:hAnsi="MS Reference Sans Serif" w:cs="MS Reference Sans Serif"/>
-        </w:rPr>
-        <w:t>♓</w:t>
-      </w:r>
-      <w:r>
-        <w:t xml:space="preserve"> ⏚ ⏛ |</w:t>
-      </w:r>
+    </w:p>
+    <w:p>
       <w:bookmarkStart w:id="0" w:name="_GoBack"/>
       <w:bookmarkEnd w:id="0"/>
+      <w:r>
+        <w:rPr>
+          <w:rFonts w:ascii="MS Reference Sans Serif" w:hAnsi="MS Reference Sans Serif" w:cs="MS Reference Sans Serif"/>
+        </w:rPr>
+        <w:t>♓</w:t>
+      </w:r>
+      <w:r>
+        <w:t xml:space="preserve"> ⏚ ⏛ |</w:t>
+      </w:r>
     </w:p>
     <w:sectPr>
       <w:pgSz w:w="12240" w:h="15840"/>
@@ -10794,7 +11544,6 @@
   <w:style w:type="character" w:default="1" w:styleId="DefaultParagraphFont">
     <w:name w:val="Default Paragraph Font"/>
     <w:uiPriority w:val="1"/>
-    <w:semiHidden/>
     <w:unhideWhenUsed/>
   </w:style>
   <w:style w:type="table" w:default="1" w:styleId="TableNormal">
@@ -10817,6 +11566,17 @@
     <w:uiPriority w:val="99"/>
     <w:semiHidden/>
     <w:unhideWhenUsed/>
+  </w:style>
+  <w:style w:type="paragraph" w:styleId="ListParagraph">
+    <w:name w:val="List Paragraph"/>
+    <w:basedOn w:val="Normal"/>
+    <w:uiPriority w:val="34"/>
+    <w:qFormat/>
+    <w:rsid w:val="004E10EB"/>
+    <w:pPr>
+      <w:ind w:left="720"/>
+      <w:contextualSpacing/>
+    </w:pPr>
   </w:style>
 </w:styles>
 </file>
@@ -10980,7 +11740,6 @@
   <w:style w:type="character" w:default="1" w:styleId="DefaultParagraphFont">
     <w:name w:val="Default Paragraph Font"/>
     <w:uiPriority w:val="1"/>
-    <w:semiHidden/>
     <w:unhideWhenUsed/>
   </w:style>
   <w:style w:type="table" w:default="1" w:styleId="TableNormal">
@@ -11003,6 +11762,17 @@
     <w:uiPriority w:val="99"/>
     <w:semiHidden/>
     <w:unhideWhenUsed/>
+  </w:style>
+  <w:style w:type="paragraph" w:styleId="ListParagraph">
+    <w:name w:val="List Paragraph"/>
+    <w:basedOn w:val="Normal"/>
+    <w:uiPriority w:val="34"/>
+    <w:qFormat/>
+    <w:rsid w:val="004E10EB"/>
+    <w:pPr>
+      <w:ind w:left="720"/>
+      <w:contextualSpacing/>
+    </w:pPr>
   </w:style>
 </w:styles>
 </file>

</xml_diff>